<commit_message>
task3 code trying to add a stopping criteria
</commit_message>
<xml_diff>
--- a/task3/Task 3 neural network.docx
+++ b/task3/Task 3 neural network.docx
@@ -23,6 +23,78 @@
         <w:t>is to do the mathematics involved beforehand so we can write code for it after and from that we managed to get some things done.</w:t>
       </w:r>
     </w:p>
+    <w:p/>
+    <w:p>
+      <w:r>
+        <w:rPr>
+          <w:noProof/>
+        </w:rPr>
+        <w:drawing>
+          <wp:inline distT="0" distB="0" distL="0" distR="0" wp14:anchorId="42877081" wp14:editId="6E6416A2">
+            <wp:extent cx="2898695" cy="2140085"/>
+            <wp:effectExtent l="0" t="0" r="0" b="0"/>
+            <wp:docPr id="1" name="Picture 1" descr="Diagram&#10;&#10;Description automatically generated"/>
+            <wp:cNvGraphicFramePr>
+              <a:graphicFrameLocks xmlns:a="http://schemas.openxmlformats.org/drawingml/2006/main" noChangeAspect="1"/>
+            </wp:cNvGraphicFramePr>
+            <a:graphic xmlns:a="http://schemas.openxmlformats.org/drawingml/2006/main">
+              <a:graphicData uri="http://schemas.openxmlformats.org/drawingml/2006/picture">
+                <pic:pic xmlns:pic="http://schemas.openxmlformats.org/drawingml/2006/picture">
+                  <pic:nvPicPr>
+                    <pic:cNvPr id="1" name="Picture 1" descr="Diagram&#10;&#10;Description automatically generated"/>
+                    <pic:cNvPicPr/>
+                  </pic:nvPicPr>
+                  <pic:blipFill>
+                    <a:blip r:embed="rId4" cstate="print">
+                      <a:extLst>
+                        <a:ext uri="{28A0092B-C50C-407E-A947-70E740481C1C}">
+                          <a14:useLocalDpi xmlns:a14="http://schemas.microsoft.com/office/drawing/2010/main" val="0"/>
+                        </a:ext>
+                      </a:extLst>
+                    </a:blip>
+                    <a:stretch>
+                      <a:fillRect/>
+                    </a:stretch>
+                  </pic:blipFill>
+                  <pic:spPr>
+                    <a:xfrm>
+                      <a:off x="0" y="0"/>
+                      <a:ext cx="2946150" cy="2175121"/>
+                    </a:xfrm>
+                    <a:prstGeom prst="rect">
+                      <a:avLst/>
+                    </a:prstGeom>
+                  </pic:spPr>
+                </pic:pic>
+              </a:graphicData>
+            </a:graphic>
+          </wp:inline>
+        </w:drawing>
+      </w:r>
+    </w:p>
+    <w:p/>
+    <w:p>
+      <w:r>
+        <w:t xml:space="preserve">So </w:t>
+      </w:r>
+      <w:r>
+        <w:t>first</w:t>
+      </w:r>
+      <w:r>
+        <w:t>,</w:t>
+      </w:r>
+      <w:r>
+        <w:t xml:space="preserve"> as you can </w:t>
+      </w:r>
+      <w:r>
+        <w:t>see,</w:t>
+      </w:r>
+      <w:r>
+        <w:t xml:space="preserve"> I laid out the neural network with 784 inputs which then goes to 10 hidden layers and then 10 output layers.</w:t>
+      </w:r>
+    </w:p>
+    <w:p/>
+    <w:p/>
     <w:p/>
     <w:p/>
     <w:sectPr>

</xml_diff>

<commit_message>
fixing my reports and adding markdowns to the notebooks as I forgot that
</commit_message>
<xml_diff>
--- a/task3/Task 3 neural network.docx
+++ b/task3/Task 3 neural network.docx
@@ -1,6 +1,6 @@
 
 <file path=word/document.xml><?xml version="1.0" encoding="utf-8"?>
-<w:document xmlns:wpc="http://schemas.microsoft.com/office/word/2010/wordprocessingCanvas" xmlns:cx="http://schemas.microsoft.com/office/drawing/2014/chartex" xmlns:cx1="http://schemas.microsoft.com/office/drawing/2015/9/8/chartex" xmlns:mc="http://schemas.openxmlformats.org/markup-compatibility/2006" xmlns:o="urn:schemas-microsoft-com:office:office" xmlns:r="http://schemas.openxmlformats.org/officeDocument/2006/relationships" xmlns:m="http://schemas.openxmlformats.org/officeDocument/2006/math" xmlns:v="urn:schemas-microsoft-com:vml" xmlns:wp14="http://schemas.microsoft.com/office/word/2010/wordprocessingDrawing" xmlns:wp="http://schemas.openxmlformats.org/drawingml/2006/wordprocessingDrawing" xmlns:w10="urn:schemas-microsoft-com:office:word" xmlns:w="http://schemas.openxmlformats.org/wordprocessingml/2006/main" xmlns:w14="http://schemas.microsoft.com/office/word/2010/wordml" xmlns:w15="http://schemas.microsoft.com/office/word/2012/wordml" xmlns:w16se="http://schemas.microsoft.com/office/word/2015/wordml/symex" xmlns:wpg="http://schemas.microsoft.com/office/word/2010/wordprocessingGroup" xmlns:wpi="http://schemas.microsoft.com/office/word/2010/wordprocessingInk" xmlns:wne="http://schemas.microsoft.com/office/word/2006/wordml" xmlns:wps="http://schemas.microsoft.com/office/word/2010/wordprocessingShape" mc:Ignorable="w14 w15 w16se wp14">
+<w:document xmlns:wpc="http://schemas.microsoft.com/office/word/2010/wordprocessingCanvas" xmlns:cx="http://schemas.microsoft.com/office/drawing/2014/chartex" xmlns:cx1="http://schemas.microsoft.com/office/drawing/2015/9/8/chartex" xmlns:cx2="http://schemas.microsoft.com/office/drawing/2015/10/21/chartex" xmlns:cx3="http://schemas.microsoft.com/office/drawing/2016/5/9/chartex" xmlns:cx4="http://schemas.microsoft.com/office/drawing/2016/5/10/chartex" xmlns:cx5="http://schemas.microsoft.com/office/drawing/2016/5/11/chartex" xmlns:cx6="http://schemas.microsoft.com/office/drawing/2016/5/12/chartex" xmlns:cx7="http://schemas.microsoft.com/office/drawing/2016/5/13/chartex" xmlns:cx8="http://schemas.microsoft.com/office/drawing/2016/5/14/chartex" xmlns:mc="http://schemas.openxmlformats.org/markup-compatibility/2006" xmlns:aink="http://schemas.microsoft.com/office/drawing/2016/ink" xmlns:am3d="http://schemas.microsoft.com/office/drawing/2017/model3d" xmlns:o="urn:schemas-microsoft-com:office:office" xmlns:r="http://schemas.openxmlformats.org/officeDocument/2006/relationships" xmlns:m="http://schemas.openxmlformats.org/officeDocument/2006/math" xmlns:v="urn:schemas-microsoft-com:vml" xmlns:wp14="http://schemas.microsoft.com/office/word/2010/wordprocessingDrawing" xmlns:wp="http://schemas.openxmlformats.org/drawingml/2006/wordprocessingDrawing" xmlns:w10="urn:schemas-microsoft-com:office:word" xmlns:w="http://schemas.openxmlformats.org/wordprocessingml/2006/main" xmlns:w14="http://schemas.microsoft.com/office/word/2010/wordml" xmlns:w15="http://schemas.microsoft.com/office/word/2012/wordml" xmlns:w16cex="http://schemas.microsoft.com/office/word/2018/wordml/cex" xmlns:w16cid="http://schemas.microsoft.com/office/word/2016/wordml/cid" xmlns:w16="http://schemas.microsoft.com/office/word/2018/wordml" xmlns:w16sdtdh="http://schemas.microsoft.com/office/word/2020/wordml/sdtdatahash" xmlns:w16se="http://schemas.microsoft.com/office/word/2015/wordml/symex" xmlns:wpg="http://schemas.microsoft.com/office/word/2010/wordprocessingGroup" xmlns:wpi="http://schemas.microsoft.com/office/word/2010/wordprocessingInk" xmlns:wne="http://schemas.microsoft.com/office/word/2006/wordml" xmlns:wps="http://schemas.microsoft.com/office/word/2010/wordprocessingShape" mc:Ignorable="w14 w15 w16se w16cid w16 w16cex w16sdtdh wp14">
   <w:body>
     <w:p>
       <w:pPr>
@@ -77,9 +77,7 @@
           <w:u w:val="single"/>
         </w:rPr>
       </w:pPr>
-    </w:p>
-    <w:p>
-      <w:pPr>
+      <w:r>
         <w:rPr>
           <w:rFonts w:ascii="Arial" w:hAnsi="Arial" w:cs="Arial"/>
           <w:b/>
@@ -88,8 +86,87 @@
           <w:szCs w:val="22"/>
           <w:u w:val="single"/>
         </w:rPr>
-      </w:pPr>
-      <w:r>
+        <w:t>Introduction:</w:t>
+      </w:r>
+    </w:p>
+    <w:p>
+      <w:pPr>
+        <w:rPr>
+          <w:rFonts w:ascii="Arial" w:hAnsi="Arial" w:cs="Arial"/>
+          <w:sz w:val="22"/>
+          <w:szCs w:val="22"/>
+        </w:rPr>
+      </w:pPr>
+      <w:r>
+        <w:rPr>
+          <w:rFonts w:ascii="Arial" w:hAnsi="Arial" w:cs="Arial"/>
+          <w:sz w:val="22"/>
+          <w:szCs w:val="22"/>
+        </w:rPr>
+        <w:t xml:space="preserve">In this task I will be </w:t>
+      </w:r>
+      <w:r>
+        <w:rPr>
+          <w:rFonts w:ascii="Arial" w:hAnsi="Arial" w:cs="Arial"/>
+          <w:sz w:val="22"/>
+          <w:szCs w:val="22"/>
+        </w:rPr>
+        <w:t xml:space="preserve">creating a neural network from scratch </w:t>
+      </w:r>
+      <w:r>
+        <w:rPr>
+          <w:rFonts w:ascii="Arial" w:hAnsi="Arial" w:cs="Arial"/>
+          <w:sz w:val="22"/>
+          <w:szCs w:val="22"/>
+        </w:rPr>
+        <w:t xml:space="preserve">using </w:t>
+      </w:r>
+      <w:proofErr w:type="spellStart"/>
+      <w:r>
+        <w:rPr>
+          <w:rFonts w:ascii="Arial" w:hAnsi="Arial" w:cs="Arial"/>
+          <w:sz w:val="22"/>
+          <w:szCs w:val="22"/>
+        </w:rPr>
+        <w:t>numpy</w:t>
+      </w:r>
+      <w:proofErr w:type="spellEnd"/>
+      <w:r>
+        <w:rPr>
+          <w:rFonts w:ascii="Arial" w:hAnsi="Arial" w:cs="Arial"/>
+          <w:sz w:val="22"/>
+          <w:szCs w:val="22"/>
+        </w:rPr>
+        <w:t xml:space="preserve"> for the neural network and pandas to load the dataset and split it into train and test data</w:t>
+      </w:r>
+      <w:r>
+        <w:rPr>
+          <w:rFonts w:ascii="Arial" w:hAnsi="Arial" w:cs="Arial"/>
+          <w:sz w:val="22"/>
+          <w:szCs w:val="22"/>
+        </w:rPr>
+        <w:t xml:space="preserve">. </w:t>
+      </w:r>
+      <w:r>
+        <w:rPr>
+          <w:rFonts w:ascii="Arial" w:hAnsi="Arial" w:cs="Arial"/>
+          <w:sz w:val="22"/>
+          <w:szCs w:val="22"/>
+        </w:rPr>
+        <w:t>I will be implementing a sigmoid and ReLU layers in my neural network with a forward and backwards pass. I will also be implementing a SoftMax output layer. I will also be implementing a stochastic gradient descent optimizer that has a stopping criterion also and will be fully parameterized so we can test what factors impact what in our model.</w:t>
+      </w:r>
+    </w:p>
+    <w:p>
+      <w:pPr>
+        <w:rPr>
+          <w:rFonts w:ascii="Arial" w:hAnsi="Arial" w:cs="Arial"/>
+          <w:sz w:val="22"/>
+          <w:szCs w:val="22"/>
+        </w:rPr>
+      </w:pPr>
+    </w:p>
+    <w:p>
+      <w:pPr>
         <w:rPr>
           <w:rFonts w:ascii="Arial" w:hAnsi="Arial" w:cs="Arial"/>
           <w:b/>
@@ -98,69 +175,8 @@
           <w:szCs w:val="22"/>
           <w:u w:val="single"/>
         </w:rPr>
-        <w:t>Introduction:</w:t>
-      </w:r>
-    </w:p>
-    <w:p>
-      <w:pPr>
-        <w:rPr>
-          <w:rFonts w:ascii="Arial" w:hAnsi="Arial" w:cs="Arial"/>
-          <w:sz w:val="22"/>
-          <w:szCs w:val="22"/>
-        </w:rPr>
-      </w:pPr>
-      <w:r>
-        <w:rPr>
-          <w:rFonts w:ascii="Arial" w:hAnsi="Arial" w:cs="Arial"/>
-          <w:sz w:val="22"/>
-          <w:szCs w:val="22"/>
-        </w:rPr>
-        <w:t xml:space="preserve">In this task I will be </w:t>
-      </w:r>
-      <w:r>
-        <w:rPr>
-          <w:rFonts w:ascii="Arial" w:hAnsi="Arial" w:cs="Arial"/>
-          <w:sz w:val="22"/>
-          <w:szCs w:val="22"/>
-        </w:rPr>
-        <w:t xml:space="preserve">creating a neural network from scratch </w:t>
-      </w:r>
-      <w:r>
-        <w:rPr>
-          <w:rFonts w:ascii="Arial" w:hAnsi="Arial" w:cs="Arial"/>
-          <w:sz w:val="22"/>
-          <w:szCs w:val="22"/>
-        </w:rPr>
-        <w:t>using numpy for the neural network and pandas to load the dataset and split it into train and test data</w:t>
-      </w:r>
-      <w:r>
-        <w:rPr>
-          <w:rFonts w:ascii="Arial" w:hAnsi="Arial" w:cs="Arial"/>
-          <w:sz w:val="22"/>
-          <w:szCs w:val="22"/>
-        </w:rPr>
-        <w:t xml:space="preserve">. </w:t>
-      </w:r>
-      <w:r>
-        <w:rPr>
-          <w:rFonts w:ascii="Arial" w:hAnsi="Arial" w:cs="Arial"/>
-          <w:sz w:val="22"/>
-          <w:szCs w:val="22"/>
-        </w:rPr>
-        <w:t>I will be implementing a sigmoid and ReLU layers in my neural network with a forward and backwards pass. I will also be implementing a SoftMax output layer. I will also be implementing a stochastic gradient descent optimizer that has a stopping criterion also and will be fully parameterized so we can test what factors impact what in our model.</w:t>
-      </w:r>
-    </w:p>
-    <w:p>
-      <w:pPr>
-        <w:rPr>
-          <w:rFonts w:ascii="Arial" w:hAnsi="Arial" w:cs="Arial"/>
-          <w:sz w:val="22"/>
-          <w:szCs w:val="22"/>
-        </w:rPr>
-      </w:pPr>
-    </w:p>
-    <w:p>
-      <w:pPr>
+      </w:pPr>
+      <w:r>
         <w:rPr>
           <w:rFonts w:ascii="Arial" w:hAnsi="Arial" w:cs="Arial"/>
           <w:b/>
@@ -169,16 +185,6 @@
           <w:szCs w:val="22"/>
           <w:u w:val="single"/>
         </w:rPr>
-      </w:pPr>
-      <w:r>
-        <w:rPr>
-          <w:rFonts w:ascii="Arial" w:hAnsi="Arial" w:cs="Arial"/>
-          <w:b/>
-          <w:bCs/>
-          <w:sz w:val="22"/>
-          <w:szCs w:val="22"/>
-          <w:u w:val="single"/>
-        </w:rPr>
         <w:t>How I built my model:</w:t>
       </w:r>
     </w:p>
@@ -464,30 +470,78 @@
           <w:szCs w:val="22"/>
         </w:rPr>
       </w:pPr>
-      <w:r>
-        <w:rPr>
-          <w:rFonts w:ascii="Arial" w:hAnsi="Arial" w:cs="Arial"/>
-          <w:sz w:val="22"/>
-          <w:szCs w:val="22"/>
-        </w:rPr>
-        <w:t>Z(1) = W(1)A(0) + B(1).   A(0) being the input so in this case X and of size 784 x n_samples</w:t>
-      </w:r>
-    </w:p>
-    <w:p>
-      <w:pPr>
-        <w:rPr>
-          <w:rFonts w:ascii="Arial" w:hAnsi="Arial" w:cs="Arial"/>
-          <w:sz w:val="22"/>
-          <w:szCs w:val="22"/>
-        </w:rPr>
-      </w:pPr>
-      <w:r>
-        <w:rPr>
-          <w:rFonts w:ascii="Arial" w:hAnsi="Arial" w:cs="Arial"/>
-          <w:sz w:val="22"/>
-          <w:szCs w:val="22"/>
-        </w:rPr>
-        <w:t xml:space="preserve">A(1) = σ(Z1) where σ = </w:t>
+      <w:proofErr w:type="gramStart"/>
+      <w:r>
+        <w:rPr>
+          <w:rFonts w:ascii="Arial" w:hAnsi="Arial" w:cs="Arial"/>
+          <w:sz w:val="22"/>
+          <w:szCs w:val="22"/>
+        </w:rPr>
+        <w:t>Z(</w:t>
+      </w:r>
+      <w:proofErr w:type="gramEnd"/>
+      <w:r>
+        <w:rPr>
+          <w:rFonts w:ascii="Arial" w:hAnsi="Arial" w:cs="Arial"/>
+          <w:sz w:val="22"/>
+          <w:szCs w:val="22"/>
+        </w:rPr>
+        <w:t xml:space="preserve">1) = W(1)A(0) + B(1).   </w:t>
+      </w:r>
+      <w:proofErr w:type="gramStart"/>
+      <w:r>
+        <w:rPr>
+          <w:rFonts w:ascii="Arial" w:hAnsi="Arial" w:cs="Arial"/>
+          <w:sz w:val="22"/>
+          <w:szCs w:val="22"/>
+        </w:rPr>
+        <w:t>A(</w:t>
+      </w:r>
+      <w:proofErr w:type="gramEnd"/>
+      <w:r>
+        <w:rPr>
+          <w:rFonts w:ascii="Arial" w:hAnsi="Arial" w:cs="Arial"/>
+          <w:sz w:val="22"/>
+          <w:szCs w:val="22"/>
+        </w:rPr>
+        <w:t xml:space="preserve">0) being the input so in this case X and of size 784 x </w:t>
+      </w:r>
+      <w:proofErr w:type="spellStart"/>
+      <w:r>
+        <w:rPr>
+          <w:rFonts w:ascii="Arial" w:hAnsi="Arial" w:cs="Arial"/>
+          <w:sz w:val="22"/>
+          <w:szCs w:val="22"/>
+        </w:rPr>
+        <w:t>n_samples</w:t>
+      </w:r>
+      <w:proofErr w:type="spellEnd"/>
+    </w:p>
+    <w:p>
+      <w:pPr>
+        <w:rPr>
+          <w:rFonts w:ascii="Arial" w:hAnsi="Arial" w:cs="Arial"/>
+          <w:sz w:val="22"/>
+          <w:szCs w:val="22"/>
+        </w:rPr>
+      </w:pPr>
+      <w:proofErr w:type="gramStart"/>
+      <w:r>
+        <w:rPr>
+          <w:rFonts w:ascii="Arial" w:hAnsi="Arial" w:cs="Arial"/>
+          <w:sz w:val="22"/>
+          <w:szCs w:val="22"/>
+        </w:rPr>
+        <w:t>A(</w:t>
+      </w:r>
+      <w:proofErr w:type="gramEnd"/>
+      <w:r>
+        <w:rPr>
+          <w:rFonts w:ascii="Arial" w:hAnsi="Arial" w:cs="Arial"/>
+          <w:sz w:val="22"/>
+          <w:szCs w:val="22"/>
+        </w:rPr>
+        <w:t xml:space="preserve">1) = σ(Z1) where σ = </w:t>
       </w:r>
       <w:r>
         <w:rPr>
@@ -506,30 +560,68 @@
           <w:szCs w:val="22"/>
         </w:rPr>
       </w:pPr>
-      <w:r>
-        <w:rPr>
-          <w:rFonts w:ascii="Arial" w:hAnsi="Arial" w:cs="Arial"/>
-          <w:sz w:val="22"/>
-          <w:szCs w:val="22"/>
-        </w:rPr>
-        <w:t>Z(2) = W(2)A(1) + B(2)</w:t>
-      </w:r>
-    </w:p>
-    <w:p>
-      <w:pPr>
-        <w:rPr>
-          <w:rFonts w:ascii="Arial" w:hAnsi="Arial" w:cs="Arial"/>
-          <w:sz w:val="22"/>
-          <w:szCs w:val="22"/>
-        </w:rPr>
-      </w:pPr>
-      <w:r>
-        <w:rPr>
-          <w:rFonts w:ascii="Arial" w:hAnsi="Arial" w:cs="Arial"/>
-          <w:sz w:val="22"/>
-          <w:szCs w:val="22"/>
-        </w:rPr>
-        <w:t>A(2) = Softmax(Z(2))</w:t>
+      <w:proofErr w:type="gramStart"/>
+      <w:r>
+        <w:rPr>
+          <w:rFonts w:ascii="Arial" w:hAnsi="Arial" w:cs="Arial"/>
+          <w:sz w:val="22"/>
+          <w:szCs w:val="22"/>
+        </w:rPr>
+        <w:t>Z(</w:t>
+      </w:r>
+      <w:proofErr w:type="gramEnd"/>
+      <w:r>
+        <w:rPr>
+          <w:rFonts w:ascii="Arial" w:hAnsi="Arial" w:cs="Arial"/>
+          <w:sz w:val="22"/>
+          <w:szCs w:val="22"/>
+        </w:rPr>
+        <w:t>2) = W(2)A(1) + B(2)</w:t>
+      </w:r>
+    </w:p>
+    <w:p>
+      <w:pPr>
+        <w:rPr>
+          <w:rFonts w:ascii="Arial" w:hAnsi="Arial" w:cs="Arial"/>
+          <w:sz w:val="22"/>
+          <w:szCs w:val="22"/>
+        </w:rPr>
+      </w:pPr>
+      <w:proofErr w:type="gramStart"/>
+      <w:r>
+        <w:rPr>
+          <w:rFonts w:ascii="Arial" w:hAnsi="Arial" w:cs="Arial"/>
+          <w:sz w:val="22"/>
+          <w:szCs w:val="22"/>
+        </w:rPr>
+        <w:t>A(</w:t>
+      </w:r>
+      <w:proofErr w:type="gramEnd"/>
+      <w:r>
+        <w:rPr>
+          <w:rFonts w:ascii="Arial" w:hAnsi="Arial" w:cs="Arial"/>
+          <w:sz w:val="22"/>
+          <w:szCs w:val="22"/>
+        </w:rPr>
+        <w:t xml:space="preserve">2) = </w:t>
+      </w:r>
+      <w:proofErr w:type="spellStart"/>
+      <w:r>
+        <w:rPr>
+          <w:rFonts w:ascii="Arial" w:hAnsi="Arial" w:cs="Arial"/>
+          <w:sz w:val="22"/>
+          <w:szCs w:val="22"/>
+        </w:rPr>
+        <w:t>Softmax</w:t>
+      </w:r>
+      <w:proofErr w:type="spellEnd"/>
+      <w:r>
+        <w:rPr>
+          <w:rFonts w:ascii="Arial" w:hAnsi="Arial" w:cs="Arial"/>
+          <w:sz w:val="22"/>
+          <w:szCs w:val="22"/>
+        </w:rPr>
+        <w:t>(Z(2))</w:t>
       </w:r>
     </w:p>
     <w:p>
@@ -634,82 +726,200 @@
           <w:szCs w:val="22"/>
         </w:rPr>
       </w:pPr>
-      <w:r>
-        <w:rPr>
-          <w:rFonts w:ascii="Arial" w:hAnsi="Arial" w:cs="Arial"/>
-          <w:sz w:val="22"/>
-          <w:szCs w:val="22"/>
-        </w:rPr>
-        <w:t>dZ(2) = A(2) – number of out nodes(Y)</w:t>
-      </w:r>
-    </w:p>
-    <w:p>
-      <w:pPr>
-        <w:rPr>
-          <w:rFonts w:ascii="Arial" w:hAnsi="Arial" w:cs="Arial"/>
-          <w:sz w:val="22"/>
-          <w:szCs w:val="22"/>
-        </w:rPr>
-      </w:pPr>
-      <w:r>
-        <w:rPr>
-          <w:rFonts w:ascii="Arial" w:hAnsi="Arial" w:cs="Arial"/>
-          <w:sz w:val="22"/>
-          <w:szCs w:val="22"/>
-        </w:rPr>
-        <w:t>dW(</w:t>
-      </w:r>
-      <w:r>
-        <w:rPr>
-          <w:rFonts w:ascii="Arial" w:hAnsi="Arial" w:cs="Arial"/>
-          <w:sz w:val="22"/>
-          <w:szCs w:val="22"/>
-        </w:rPr>
-        <w:t>2) = (1/size of Y)* dZ(2)A(1)</w:t>
-      </w:r>
-    </w:p>
-    <w:p>
-      <w:pPr>
-        <w:rPr>
-          <w:rFonts w:ascii="Arial" w:hAnsi="Arial" w:cs="Arial"/>
-          <w:sz w:val="22"/>
-          <w:szCs w:val="22"/>
-        </w:rPr>
-      </w:pPr>
-      <w:r>
-        <w:rPr>
-          <w:rFonts w:ascii="Arial" w:hAnsi="Arial" w:cs="Arial"/>
-          <w:sz w:val="22"/>
-          <w:szCs w:val="22"/>
-        </w:rPr>
-        <w:t>dB(2) = (1/size of Y)* sum(dZ(2)</w:t>
-      </w:r>
-    </w:p>
-    <w:p>
-      <w:pPr>
-        <w:rPr>
-          <w:rFonts w:ascii="Arial" w:hAnsi="Arial" w:cs="Arial"/>
-          <w:sz w:val="22"/>
-          <w:szCs w:val="22"/>
-        </w:rPr>
-      </w:pPr>
-      <w:r>
-        <w:rPr>
-          <w:rFonts w:ascii="Arial" w:hAnsi="Arial" w:cs="Arial"/>
-          <w:sz w:val="22"/>
-          <w:szCs w:val="22"/>
-        </w:rPr>
-        <w:t>dZ(1) = W(2)dZ(2)A(1) * derivative of ReLU(Z(1))</w:t>
-      </w:r>
-    </w:p>
-    <w:p>
-      <w:pPr>
-        <w:rPr>
-          <w:rFonts w:ascii="Arial" w:hAnsi="Arial" w:cs="Arial"/>
-          <w:sz w:val="22"/>
-          <w:szCs w:val="22"/>
-        </w:rPr>
-      </w:pPr>
+      <w:proofErr w:type="spellStart"/>
+      <w:proofErr w:type="gramStart"/>
+      <w:r>
+        <w:rPr>
+          <w:rFonts w:ascii="Arial" w:hAnsi="Arial" w:cs="Arial"/>
+          <w:sz w:val="22"/>
+          <w:szCs w:val="22"/>
+        </w:rPr>
+        <w:t>dZ</w:t>
+      </w:r>
+      <w:proofErr w:type="spellEnd"/>
+      <w:r>
+        <w:rPr>
+          <w:rFonts w:ascii="Arial" w:hAnsi="Arial" w:cs="Arial"/>
+          <w:sz w:val="22"/>
+          <w:szCs w:val="22"/>
+        </w:rPr>
+        <w:t>(</w:t>
+      </w:r>
+      <w:proofErr w:type="gramEnd"/>
+      <w:r>
+        <w:rPr>
+          <w:rFonts w:ascii="Arial" w:hAnsi="Arial" w:cs="Arial"/>
+          <w:sz w:val="22"/>
+          <w:szCs w:val="22"/>
+        </w:rPr>
+        <w:t>2) = A(2) – number of out nodes(Y)</w:t>
+      </w:r>
+    </w:p>
+    <w:p>
+      <w:pPr>
+        <w:rPr>
+          <w:rFonts w:ascii="Arial" w:hAnsi="Arial" w:cs="Arial"/>
+          <w:sz w:val="22"/>
+          <w:szCs w:val="22"/>
+        </w:rPr>
+      </w:pPr>
+      <w:proofErr w:type="spellStart"/>
+      <w:proofErr w:type="gramStart"/>
+      <w:r>
+        <w:rPr>
+          <w:rFonts w:ascii="Arial" w:hAnsi="Arial" w:cs="Arial"/>
+          <w:sz w:val="22"/>
+          <w:szCs w:val="22"/>
+        </w:rPr>
+        <w:t>dW</w:t>
+      </w:r>
+      <w:proofErr w:type="spellEnd"/>
+      <w:r>
+        <w:rPr>
+          <w:rFonts w:ascii="Arial" w:hAnsi="Arial" w:cs="Arial"/>
+          <w:sz w:val="22"/>
+          <w:szCs w:val="22"/>
+        </w:rPr>
+        <w:t>(</w:t>
+      </w:r>
+      <w:proofErr w:type="gramEnd"/>
+      <w:r>
+        <w:rPr>
+          <w:rFonts w:ascii="Arial" w:hAnsi="Arial" w:cs="Arial"/>
+          <w:sz w:val="22"/>
+          <w:szCs w:val="22"/>
+        </w:rPr>
+        <w:t xml:space="preserve">2) = (1/size of Y)* </w:t>
+      </w:r>
+      <w:proofErr w:type="spellStart"/>
+      <w:r>
+        <w:rPr>
+          <w:rFonts w:ascii="Arial" w:hAnsi="Arial" w:cs="Arial"/>
+          <w:sz w:val="22"/>
+          <w:szCs w:val="22"/>
+        </w:rPr>
+        <w:t>dZ</w:t>
+      </w:r>
+      <w:proofErr w:type="spellEnd"/>
+      <w:r>
+        <w:rPr>
+          <w:rFonts w:ascii="Arial" w:hAnsi="Arial" w:cs="Arial"/>
+          <w:sz w:val="22"/>
+          <w:szCs w:val="22"/>
+        </w:rPr>
+        <w:t>(2)A(1)</w:t>
+      </w:r>
+    </w:p>
+    <w:p>
+      <w:pPr>
+        <w:rPr>
+          <w:rFonts w:ascii="Arial" w:hAnsi="Arial" w:cs="Arial"/>
+          <w:sz w:val="22"/>
+          <w:szCs w:val="22"/>
+        </w:rPr>
+      </w:pPr>
+      <w:proofErr w:type="gramStart"/>
+      <w:r>
+        <w:rPr>
+          <w:rFonts w:ascii="Arial" w:hAnsi="Arial" w:cs="Arial"/>
+          <w:sz w:val="22"/>
+          <w:szCs w:val="22"/>
+        </w:rPr>
+        <w:t>dB(</w:t>
+      </w:r>
+      <w:proofErr w:type="gramEnd"/>
+      <w:r>
+        <w:rPr>
+          <w:rFonts w:ascii="Arial" w:hAnsi="Arial" w:cs="Arial"/>
+          <w:sz w:val="22"/>
+          <w:szCs w:val="22"/>
+        </w:rPr>
+        <w:t>2) = (1/size of Y)* sum(</w:t>
+      </w:r>
+      <w:proofErr w:type="spellStart"/>
+      <w:r>
+        <w:rPr>
+          <w:rFonts w:ascii="Arial" w:hAnsi="Arial" w:cs="Arial"/>
+          <w:sz w:val="22"/>
+          <w:szCs w:val="22"/>
+        </w:rPr>
+        <w:t>dZ</w:t>
+      </w:r>
+      <w:proofErr w:type="spellEnd"/>
+      <w:r>
+        <w:rPr>
+          <w:rFonts w:ascii="Arial" w:hAnsi="Arial" w:cs="Arial"/>
+          <w:sz w:val="22"/>
+          <w:szCs w:val="22"/>
+        </w:rPr>
+        <w:t>(2)</w:t>
+      </w:r>
+    </w:p>
+    <w:p>
+      <w:pPr>
+        <w:rPr>
+          <w:rFonts w:ascii="Arial" w:hAnsi="Arial" w:cs="Arial"/>
+          <w:sz w:val="22"/>
+          <w:szCs w:val="22"/>
+        </w:rPr>
+      </w:pPr>
+      <w:proofErr w:type="spellStart"/>
+      <w:proofErr w:type="gramStart"/>
+      <w:r>
+        <w:rPr>
+          <w:rFonts w:ascii="Arial" w:hAnsi="Arial" w:cs="Arial"/>
+          <w:sz w:val="22"/>
+          <w:szCs w:val="22"/>
+        </w:rPr>
+        <w:t>dZ</w:t>
+      </w:r>
+      <w:proofErr w:type="spellEnd"/>
+      <w:r>
+        <w:rPr>
+          <w:rFonts w:ascii="Arial" w:hAnsi="Arial" w:cs="Arial"/>
+          <w:sz w:val="22"/>
+          <w:szCs w:val="22"/>
+        </w:rPr>
+        <w:t>(</w:t>
+      </w:r>
+      <w:proofErr w:type="gramEnd"/>
+      <w:r>
+        <w:rPr>
+          <w:rFonts w:ascii="Arial" w:hAnsi="Arial" w:cs="Arial"/>
+          <w:sz w:val="22"/>
+          <w:szCs w:val="22"/>
+        </w:rPr>
+        <w:t>1) = W(2)</w:t>
+      </w:r>
+      <w:proofErr w:type="spellStart"/>
+      <w:r>
+        <w:rPr>
+          <w:rFonts w:ascii="Arial" w:hAnsi="Arial" w:cs="Arial"/>
+          <w:sz w:val="22"/>
+          <w:szCs w:val="22"/>
+        </w:rPr>
+        <w:t>dZ</w:t>
+      </w:r>
+      <w:proofErr w:type="spellEnd"/>
+      <w:r>
+        <w:rPr>
+          <w:rFonts w:ascii="Arial" w:hAnsi="Arial" w:cs="Arial"/>
+          <w:sz w:val="22"/>
+          <w:szCs w:val="22"/>
+        </w:rPr>
+        <w:t>(2)A(1) * derivative of ReLU(Z(1))</w:t>
+      </w:r>
+    </w:p>
+    <w:p>
+      <w:pPr>
+        <w:rPr>
+          <w:rFonts w:ascii="Arial" w:hAnsi="Arial" w:cs="Arial"/>
+          <w:sz w:val="22"/>
+          <w:szCs w:val="22"/>
+        </w:rPr>
+      </w:pPr>
+      <w:proofErr w:type="spellStart"/>
+      <w:proofErr w:type="gramStart"/>
       <w:r>
         <w:rPr>
           <w:rFonts w:ascii="Arial" w:hAnsi="Arial" w:cs="Arial"/>
@@ -726,21 +936,49 @@
         </w:rPr>
         <w:t>W</w:t>
       </w:r>
-      <w:r>
-        <w:rPr>
-          <w:rFonts w:ascii="Arial" w:hAnsi="Arial" w:cs="Arial"/>
-          <w:sz w:val="22"/>
-          <w:szCs w:val="22"/>
-        </w:rPr>
-        <w:t>(1) =</w:t>
-      </w:r>
-      <w:r>
-        <w:rPr>
-          <w:rFonts w:ascii="Arial" w:hAnsi="Arial" w:cs="Arial"/>
-          <w:sz w:val="22"/>
-          <w:szCs w:val="22"/>
-        </w:rPr>
-        <w:t>(1/size of Y) *dZ(1)</w:t>
+      <w:proofErr w:type="spellEnd"/>
+      <w:r>
+        <w:rPr>
+          <w:rFonts w:ascii="Arial" w:hAnsi="Arial" w:cs="Arial"/>
+          <w:sz w:val="22"/>
+          <w:szCs w:val="22"/>
+        </w:rPr>
+        <w:t>(</w:t>
+      </w:r>
+      <w:proofErr w:type="gramEnd"/>
+      <w:r>
+        <w:rPr>
+          <w:rFonts w:ascii="Arial" w:hAnsi="Arial" w:cs="Arial"/>
+          <w:sz w:val="22"/>
+          <w:szCs w:val="22"/>
+        </w:rPr>
+        <w:t>1) =</w:t>
+      </w:r>
+      <w:r>
+        <w:rPr>
+          <w:rFonts w:ascii="Arial" w:hAnsi="Arial" w:cs="Arial"/>
+          <w:sz w:val="22"/>
+          <w:szCs w:val="22"/>
+        </w:rPr>
+        <w:t>(1/size of Y) *</w:t>
+      </w:r>
+      <w:proofErr w:type="spellStart"/>
+      <w:r>
+        <w:rPr>
+          <w:rFonts w:ascii="Arial" w:hAnsi="Arial" w:cs="Arial"/>
+          <w:sz w:val="22"/>
+          <w:szCs w:val="22"/>
+        </w:rPr>
+        <w:t>dZ</w:t>
+      </w:r>
+      <w:proofErr w:type="spellEnd"/>
+      <w:r>
+        <w:rPr>
+          <w:rFonts w:ascii="Arial" w:hAnsi="Arial" w:cs="Arial"/>
+          <w:sz w:val="22"/>
+          <w:szCs w:val="22"/>
+        </w:rPr>
+        <w:t>(1)</w:t>
       </w:r>
       <w:r>
         <w:rPr>
@@ -759,13 +997,41 @@
           <w:szCs w:val="22"/>
         </w:rPr>
       </w:pPr>
-      <w:r>
-        <w:rPr>
-          <w:rFonts w:ascii="Arial" w:hAnsi="Arial" w:cs="Arial"/>
-          <w:sz w:val="22"/>
-          <w:szCs w:val="22"/>
-        </w:rPr>
-        <w:t>dB(1) = =(1/size of Y) * sum(dZ(1)</w:t>
+      <w:proofErr w:type="gramStart"/>
+      <w:r>
+        <w:rPr>
+          <w:rFonts w:ascii="Arial" w:hAnsi="Arial" w:cs="Arial"/>
+          <w:sz w:val="22"/>
+          <w:szCs w:val="22"/>
+        </w:rPr>
+        <w:t>dB(</w:t>
+      </w:r>
+      <w:proofErr w:type="gramEnd"/>
+      <w:r>
+        <w:rPr>
+          <w:rFonts w:ascii="Arial" w:hAnsi="Arial" w:cs="Arial"/>
+          <w:sz w:val="22"/>
+          <w:szCs w:val="22"/>
+        </w:rPr>
+        <w:t>1) = =(1/size of Y) * sum(</w:t>
+      </w:r>
+      <w:proofErr w:type="spellStart"/>
+      <w:r>
+        <w:rPr>
+          <w:rFonts w:ascii="Arial" w:hAnsi="Arial" w:cs="Arial"/>
+          <w:sz w:val="22"/>
+          <w:szCs w:val="22"/>
+        </w:rPr>
+        <w:t>dZ</w:t>
+      </w:r>
+      <w:proofErr w:type="spellEnd"/>
+      <w:r>
+        <w:rPr>
+          <w:rFonts w:ascii="Arial" w:hAnsi="Arial" w:cs="Arial"/>
+          <w:sz w:val="22"/>
+          <w:szCs w:val="22"/>
+        </w:rPr>
+        <w:t>(1)</w:t>
       </w:r>
       <w:r>
         <w:rPr>
@@ -1664,13 +1930,23 @@
         </w:rPr>
         <w:t xml:space="preserve">model = </w:t>
       </w:r>
-      <w:r>
-        <w:rPr>
-          <w:rFonts w:ascii="Arial" w:hAnsi="Arial" w:cs="Arial"/>
-          <w:sz w:val="22"/>
-          <w:szCs w:val="22"/>
-        </w:rPr>
-        <w:t>neuralNetwork (</w:t>
+      <w:proofErr w:type="spellStart"/>
+      <w:r>
+        <w:rPr>
+          <w:rFonts w:ascii="Arial" w:hAnsi="Arial" w:cs="Arial"/>
+          <w:sz w:val="22"/>
+          <w:szCs w:val="22"/>
+        </w:rPr>
+        <w:t>neuralNetwork</w:t>
+      </w:r>
+      <w:proofErr w:type="spellEnd"/>
+      <w:r>
+        <w:rPr>
+          <w:rFonts w:ascii="Arial" w:hAnsi="Arial" w:cs="Arial"/>
+          <w:sz w:val="22"/>
+          <w:szCs w:val="22"/>
+        </w:rPr>
+        <w:t xml:space="preserve"> (</w:t>
       </w:r>
       <w:r>
         <w:rPr>
@@ -1878,6 +2154,7 @@
           <w:szCs w:val="22"/>
         </w:rPr>
       </w:pPr>
+      <w:proofErr w:type="spellStart"/>
       <w:r>
         <w:rPr>
           <w:rFonts w:ascii="Arial" w:hAnsi="Arial" w:cs="Arial"/>
@@ -1895,13 +2172,23 @@
         </w:rPr>
         <w:t>new</w:t>
       </w:r>
-      <w:r>
-        <w:rPr>
-          <w:rFonts w:ascii="Arial" w:hAnsi="Arial" w:cs="Arial"/>
-          <w:sz w:val="22"/>
-          <w:szCs w:val="22"/>
-        </w:rPr>
-        <w:t xml:space="preserve"> = w</w:t>
+      <w:proofErr w:type="spellEnd"/>
+      <w:r>
+        <w:rPr>
+          <w:rFonts w:ascii="Arial" w:hAnsi="Arial" w:cs="Arial"/>
+          <w:sz w:val="22"/>
+          <w:szCs w:val="22"/>
+        </w:rPr>
+        <w:t xml:space="preserve"> = </w:t>
+      </w:r>
+      <w:proofErr w:type="spellStart"/>
+      <w:r>
+        <w:rPr>
+          <w:rFonts w:ascii="Arial" w:hAnsi="Arial" w:cs="Arial"/>
+          <w:sz w:val="22"/>
+          <w:szCs w:val="22"/>
+        </w:rPr>
+        <w:t>w</w:t>
       </w:r>
       <w:r>
         <w:rPr>
@@ -1912,13 +2199,32 @@
         </w:rPr>
         <w:t>old</w:t>
       </w:r>
-      <w:r>
-        <w:rPr>
-          <w:rFonts w:ascii="Arial" w:hAnsi="Arial" w:cs="Arial"/>
-          <w:sz w:val="22"/>
-          <w:szCs w:val="22"/>
-        </w:rPr>
-        <w:t xml:space="preserve"> − α[gradeint] </w:t>
+      <w:proofErr w:type="spellEnd"/>
+      <w:r>
+        <w:rPr>
+          <w:rFonts w:ascii="Arial" w:hAnsi="Arial" w:cs="Arial"/>
+          <w:sz w:val="22"/>
+          <w:szCs w:val="22"/>
+        </w:rPr>
+        <w:t xml:space="preserve"> − α[</w:t>
+      </w:r>
+      <w:proofErr w:type="spellStart"/>
+      <w:r>
+        <w:rPr>
+          <w:rFonts w:ascii="Arial" w:hAnsi="Arial" w:cs="Arial"/>
+          <w:sz w:val="22"/>
+          <w:szCs w:val="22"/>
+        </w:rPr>
+        <w:t>gradeint</w:t>
+      </w:r>
+      <w:proofErr w:type="spellEnd"/>
+      <w:r>
+        <w:rPr>
+          <w:rFonts w:ascii="Arial" w:hAnsi="Arial" w:cs="Arial"/>
+          <w:sz w:val="22"/>
+          <w:szCs w:val="22"/>
+        </w:rPr>
+        <w:t xml:space="preserve">] </w:t>
       </w:r>
       <w:r>
         <w:rPr>
@@ -2072,6 +2378,7 @@
           <w:szCs w:val="22"/>
         </w:rPr>
       </w:pPr>
+      <w:proofErr w:type="gramStart"/>
       <w:r>
         <w:rPr>
           <w:rFonts w:ascii="Arial" w:hAnsi="Arial" w:cs="Arial"/>
@@ -2088,7 +2395,17 @@
           <w:sz w:val="22"/>
           <w:szCs w:val="22"/>
         </w:rPr>
-        <w:t xml:space="preserve">.w2_delta = scaling * </w:t>
+        <w:t>.w</w:t>
+      </w:r>
+      <w:proofErr w:type="gramEnd"/>
+      <w:r>
+        <w:rPr>
+          <w:rFonts w:ascii="Arial" w:hAnsi="Arial" w:cs="Arial"/>
+          <w:color w:val="D4D4D4"/>
+          <w:sz w:val="22"/>
+          <w:szCs w:val="22"/>
+        </w:rPr>
+        <w:t xml:space="preserve">2_delta = scaling * </w:t>
       </w:r>
       <w:r>
         <w:rPr>
@@ -2308,7 +2625,41 @@
           <w:sz w:val="22"/>
           <w:szCs w:val="22"/>
         </w:rPr>
-        <w:t xml:space="preserve"> For example if have a list of accuracies and the last 3 show 50,50.1,50.2 the difference of these are </w:t>
+        <w:t xml:space="preserve"> For </w:t>
+      </w:r>
+      <w:r>
+        <w:rPr>
+          <w:rFonts w:ascii="Arial" w:hAnsi="Arial" w:cs="Arial"/>
+          <w:sz w:val="22"/>
+          <w:szCs w:val="22"/>
+        </w:rPr>
+        <w:t>example,</w:t>
+      </w:r>
+      <w:r>
+        <w:rPr>
+          <w:rFonts w:ascii="Arial" w:hAnsi="Arial" w:cs="Arial"/>
+          <w:sz w:val="22"/>
+          <w:szCs w:val="22"/>
+        </w:rPr>
+        <w:t xml:space="preserve"> if have a list of accuracies and the last 3 show 50,50.1,50.2 the difference of these </w:t>
+      </w:r>
+      <w:proofErr w:type="gramStart"/>
+      <w:r>
+        <w:rPr>
+          <w:rFonts w:ascii="Arial" w:hAnsi="Arial" w:cs="Arial"/>
+          <w:sz w:val="22"/>
+          <w:szCs w:val="22"/>
+        </w:rPr>
+        <w:t>are</w:t>
+      </w:r>
+      <w:proofErr w:type="gramEnd"/>
+      <w:r>
+        <w:rPr>
+          <w:rFonts w:ascii="Arial" w:hAnsi="Arial" w:cs="Arial"/>
+          <w:sz w:val="22"/>
+          <w:szCs w:val="22"/>
+        </w:rPr>
+        <w:t xml:space="preserve"> </w:t>
       </w:r>
       <w:r>
         <w:rPr>
@@ -2366,6 +2717,7 @@
         </w:rPr>
         <w:t>(</w:t>
       </w:r>
+      <w:proofErr w:type="spellStart"/>
       <w:r>
         <w:rPr>
           <w:rFonts w:ascii="Arial" w:hAnsi="Arial" w:cs="Arial"/>
@@ -2375,6 +2727,7 @@
         </w:rPr>
         <w:t>arr</w:t>
       </w:r>
+      <w:proofErr w:type="spellEnd"/>
       <w:r>
         <w:rPr>
           <w:rFonts w:ascii="Arial" w:hAnsi="Arial" w:cs="Arial"/>
@@ -2421,7 +2774,27 @@
           <w:sz w:val="22"/>
           <w:szCs w:val="22"/>
         </w:rPr>
-        <w:t xml:space="preserve"> [item-arr[i-</w:t>
+        <w:t xml:space="preserve"> [item-</w:t>
+      </w:r>
+      <w:proofErr w:type="spellStart"/>
+      <w:r>
+        <w:rPr>
+          <w:rFonts w:ascii="Arial" w:hAnsi="Arial" w:cs="Arial"/>
+          <w:color w:val="D4D4D4"/>
+          <w:sz w:val="22"/>
+          <w:szCs w:val="22"/>
+        </w:rPr>
+        <w:t>arr</w:t>
+      </w:r>
+      <w:proofErr w:type="spellEnd"/>
+      <w:r>
+        <w:rPr>
+          <w:rFonts w:ascii="Arial" w:hAnsi="Arial" w:cs="Arial"/>
+          <w:color w:val="D4D4D4"/>
+          <w:sz w:val="22"/>
+          <w:szCs w:val="22"/>
+        </w:rPr>
+        <w:t>[i-</w:t>
       </w:r>
       <w:r>
         <w:rPr>
@@ -2457,7 +2830,27 @@
           <w:sz w:val="22"/>
           <w:szCs w:val="22"/>
         </w:rPr>
-        <w:t xml:space="preserve"> i, item </w:t>
+        <w:t xml:space="preserve"> </w:t>
+      </w:r>
+      <w:proofErr w:type="spellStart"/>
+      <w:r>
+        <w:rPr>
+          <w:rFonts w:ascii="Arial" w:hAnsi="Arial" w:cs="Arial"/>
+          <w:color w:val="D4D4D4"/>
+          <w:sz w:val="22"/>
+          <w:szCs w:val="22"/>
+        </w:rPr>
+        <w:t>i</w:t>
+      </w:r>
+      <w:proofErr w:type="spellEnd"/>
+      <w:r>
+        <w:rPr>
+          <w:rFonts w:ascii="Arial" w:hAnsi="Arial" w:cs="Arial"/>
+          <w:color w:val="D4D4D4"/>
+          <w:sz w:val="22"/>
+          <w:szCs w:val="22"/>
+        </w:rPr>
+        <w:t xml:space="preserve">, item </w:t>
       </w:r>
       <w:r>
         <w:rPr>
@@ -2493,7 +2886,27 @@
           <w:sz w:val="22"/>
           <w:szCs w:val="22"/>
         </w:rPr>
-        <w:t xml:space="preserve">(arr) </w:t>
+        <w:t>(</w:t>
+      </w:r>
+      <w:proofErr w:type="spellStart"/>
+      <w:r>
+        <w:rPr>
+          <w:rFonts w:ascii="Arial" w:hAnsi="Arial" w:cs="Arial"/>
+          <w:color w:val="D4D4D4"/>
+          <w:sz w:val="22"/>
+          <w:szCs w:val="22"/>
+        </w:rPr>
+        <w:t>arr</w:t>
+      </w:r>
+      <w:proofErr w:type="spellEnd"/>
+      <w:r>
+        <w:rPr>
+          <w:rFonts w:ascii="Arial" w:hAnsi="Arial" w:cs="Arial"/>
+          <w:color w:val="D4D4D4"/>
+          <w:sz w:val="22"/>
+          <w:szCs w:val="22"/>
+        </w:rPr>
+        <w:t xml:space="preserve">) </w:t>
       </w:r>
       <w:r>
         <w:rPr>
@@ -2511,7 +2924,38 @@
           <w:sz w:val="22"/>
           <w:szCs w:val="22"/>
         </w:rPr>
-        <w:t xml:space="preserve"> i != </w:t>
+        <w:t xml:space="preserve"> </w:t>
+      </w:r>
+      <w:proofErr w:type="spellStart"/>
+      <w:proofErr w:type="gramStart"/>
+      <w:r>
+        <w:rPr>
+          <w:rFonts w:ascii="Arial" w:hAnsi="Arial" w:cs="Arial"/>
+          <w:color w:val="D4D4D4"/>
+          <w:sz w:val="22"/>
+          <w:szCs w:val="22"/>
+        </w:rPr>
+        <w:t>i</w:t>
+      </w:r>
+      <w:proofErr w:type="spellEnd"/>
+      <w:r>
+        <w:rPr>
+          <w:rFonts w:ascii="Arial" w:hAnsi="Arial" w:cs="Arial"/>
+          <w:color w:val="D4D4D4"/>
+          <w:sz w:val="22"/>
+          <w:szCs w:val="22"/>
+        </w:rPr>
+        <w:t xml:space="preserve"> !</w:t>
+      </w:r>
+      <w:proofErr w:type="gramEnd"/>
+      <w:r>
+        <w:rPr>
+          <w:rFonts w:ascii="Arial" w:hAnsi="Arial" w:cs="Arial"/>
+          <w:color w:val="D4D4D4"/>
+          <w:sz w:val="22"/>
+          <w:szCs w:val="22"/>
+        </w:rPr>
+        <w:t xml:space="preserve">= </w:t>
       </w:r>
       <w:r>
         <w:rPr>
@@ -2554,7 +2998,25 @@
           <w:sz w:val="22"/>
           <w:szCs w:val="22"/>
         </w:rPr>
-        <w:t>create a new list of the difference of the current value and the previous one so for example like above it would have a new list [0.1,0.1]. so in my training function I have got a condition with this function like this:</w:t>
+        <w:t xml:space="preserve">create a new list of the difference of the current value and the previous one so for example like above it would have a new list [0.1,0.1]. </w:t>
+      </w:r>
+      <w:proofErr w:type="gramStart"/>
+      <w:r>
+        <w:rPr>
+          <w:rFonts w:ascii="Arial" w:hAnsi="Arial" w:cs="Arial"/>
+          <w:sz w:val="22"/>
+          <w:szCs w:val="22"/>
+        </w:rPr>
+        <w:t>so</w:t>
+      </w:r>
+      <w:proofErr w:type="gramEnd"/>
+      <w:r>
+        <w:rPr>
+          <w:rFonts w:ascii="Arial" w:hAnsi="Arial" w:cs="Arial"/>
+          <w:sz w:val="22"/>
+          <w:szCs w:val="22"/>
+        </w:rPr>
+        <w:t xml:space="preserve"> in my training function I have got a condition with this function like this:</w:t>
       </w:r>
     </w:p>
     <w:p>
@@ -2575,7 +3037,47 @@
           <w:sz w:val="22"/>
           <w:szCs w:val="22"/>
         </w:rPr>
-        <w:t>diff = difference(acc_list[-</w:t>
+        <w:t>diff = difference(</w:t>
+      </w:r>
+      <w:proofErr w:type="spellStart"/>
+      <w:r>
+        <w:rPr>
+          <w:rFonts w:ascii="Arial" w:hAnsi="Arial" w:cs="Arial"/>
+          <w:color w:val="D4D4D4"/>
+          <w:sz w:val="22"/>
+          <w:szCs w:val="22"/>
+        </w:rPr>
+        <w:t>acc_</w:t>
+      </w:r>
+      <w:proofErr w:type="gramStart"/>
+      <w:r>
+        <w:rPr>
+          <w:rFonts w:ascii="Arial" w:hAnsi="Arial" w:cs="Arial"/>
+          <w:color w:val="D4D4D4"/>
+          <w:sz w:val="22"/>
+          <w:szCs w:val="22"/>
+        </w:rPr>
+        <w:t>list</w:t>
+      </w:r>
+      <w:proofErr w:type="spellEnd"/>
+      <w:r>
+        <w:rPr>
+          <w:rFonts w:ascii="Arial" w:hAnsi="Arial" w:cs="Arial"/>
+          <w:color w:val="D4D4D4"/>
+          <w:sz w:val="22"/>
+          <w:szCs w:val="22"/>
+        </w:rPr>
+        <w:t>[</w:t>
+      </w:r>
+      <w:proofErr w:type="gramEnd"/>
+      <w:r>
+        <w:rPr>
+          <w:rFonts w:ascii="Arial" w:hAnsi="Arial" w:cs="Arial"/>
+          <w:color w:val="D4D4D4"/>
+          <w:sz w:val="22"/>
+          <w:szCs w:val="22"/>
+        </w:rPr>
+        <w:t>-</w:t>
       </w:r>
       <w:r>
         <w:rPr>
@@ -2634,6 +3136,7 @@
         </w:rPr>
         <w:t xml:space="preserve"> </w:t>
       </w:r>
+      <w:proofErr w:type="spellStart"/>
       <w:r>
         <w:rPr>
           <w:rFonts w:ascii="Arial" w:hAnsi="Arial" w:cs="Arial"/>
@@ -2643,6 +3146,7 @@
         </w:rPr>
         <w:t>len</w:t>
       </w:r>
+      <w:proofErr w:type="spellEnd"/>
       <w:r>
         <w:rPr>
           <w:rFonts w:ascii="Arial" w:hAnsi="Arial" w:cs="Arial"/>
@@ -2707,7 +3211,27 @@
           <w:sz w:val="22"/>
           <w:szCs w:val="22"/>
         </w:rPr>
-        <w:t>(diff[-</w:t>
+        <w:t>(</w:t>
+      </w:r>
+      <w:proofErr w:type="gramStart"/>
+      <w:r>
+        <w:rPr>
+          <w:rFonts w:ascii="Arial" w:hAnsi="Arial" w:cs="Arial"/>
+          <w:color w:val="D4D4D4"/>
+          <w:sz w:val="22"/>
+          <w:szCs w:val="22"/>
+        </w:rPr>
+        <w:t>diff[</w:t>
+      </w:r>
+      <w:proofErr w:type="gramEnd"/>
+      <w:r>
+        <w:rPr>
+          <w:rFonts w:ascii="Arial" w:hAnsi="Arial" w:cs="Arial"/>
+          <w:color w:val="D4D4D4"/>
+          <w:sz w:val="22"/>
+          <w:szCs w:val="22"/>
+        </w:rPr>
+        <w:t>-</w:t>
       </w:r>
       <w:r>
         <w:rPr>
@@ -2844,29 +3368,38 @@
           <w:sz w:val="22"/>
           <w:szCs w:val="22"/>
         </w:rPr>
-        <w:t>so this function first checks if the new array we made using the function is big enough to iterate. When it is greater than a size of 1 then we always take the last 2 values and check if they are both smaller than 0.2 then the program calls break so it stops the training loop and carries on the rest of the code.</w:t>
-      </w:r>
-    </w:p>
-    <w:p>
-      <w:pPr>
-        <w:rPr>
-          <w:rFonts w:ascii="Arial" w:hAnsi="Arial" w:cs="Arial"/>
-          <w:sz w:val="22"/>
-          <w:szCs w:val="22"/>
-        </w:rPr>
-      </w:pPr>
-    </w:p>
-    <w:p>
-      <w:pPr>
-        <w:rPr>
-          <w:rFonts w:ascii="Arial" w:hAnsi="Arial" w:cs="Arial"/>
-          <w:sz w:val="22"/>
-          <w:szCs w:val="22"/>
-        </w:rPr>
-      </w:pPr>
-      <w:r>
-        <w:rPr>
-          <w:rFonts w:ascii="Arial" w:hAnsi="Arial" w:cs="Arial"/>
+        <w:t>so,</w:t>
+      </w:r>
+      <w:r>
+        <w:rPr>
+          <w:rFonts w:ascii="Arial" w:hAnsi="Arial" w:cs="Arial"/>
+          <w:sz w:val="22"/>
+          <w:szCs w:val="22"/>
+        </w:rPr>
+        <w:t xml:space="preserve"> this function first checks if the new array we made using the function is big enough to iterate. When it is greater than a size of 1 then we always take the last 2 values and check if they are both smaller than 0.2 then the program calls break so it stops the training loop and carries on the rest of the code.</w:t>
+      </w:r>
+    </w:p>
+    <w:p>
+      <w:pPr>
+        <w:rPr>
+          <w:rFonts w:ascii="Arial" w:hAnsi="Arial" w:cs="Arial"/>
+          <w:sz w:val="22"/>
+          <w:szCs w:val="22"/>
+        </w:rPr>
+      </w:pPr>
+    </w:p>
+    <w:p>
+      <w:pPr>
+        <w:rPr>
+          <w:rFonts w:ascii="Arial" w:hAnsi="Arial" w:cs="Arial"/>
+          <w:sz w:val="22"/>
+          <w:szCs w:val="22"/>
+        </w:rPr>
+      </w:pPr>
+      <w:r>
+        <w:rPr>
+          <w:rFonts w:ascii="Arial" w:hAnsi="Arial" w:cs="Arial"/>
+          <w:noProof/>
           <w:sz w:val="22"/>
           <w:szCs w:val="22"/>
         </w:rPr>
@@ -2982,7 +3515,23 @@
           <w:sz w:val="22"/>
           <w:szCs w:val="22"/>
         </w:rPr>
-        <w:t xml:space="preserve"> because the last 2 values are less than 0.2 the program then stops the function running and ends training because  then the model is not going to be increasing accuracy too much anymore.</w:t>
+        <w:t xml:space="preserve"> because the last 2 values are less than 0.2 the program then stops the function running and ends training </w:t>
+      </w:r>
+      <w:r>
+        <w:rPr>
+          <w:rFonts w:ascii="Arial" w:hAnsi="Arial" w:cs="Arial"/>
+          <w:sz w:val="22"/>
+          <w:szCs w:val="22"/>
+        </w:rPr>
+        <w:t>because then</w:t>
+      </w:r>
+      <w:r>
+        <w:rPr>
+          <w:rFonts w:ascii="Arial" w:hAnsi="Arial" w:cs="Arial"/>
+          <w:sz w:val="22"/>
+          <w:szCs w:val="22"/>
+        </w:rPr>
+        <w:t xml:space="preserve"> the model is not going to be increasing accuracy too much anymore.</w:t>
       </w:r>
     </w:p>
     <w:p>
@@ -3047,7 +3596,25 @@
           <w:sz w:val="22"/>
           <w:szCs w:val="22"/>
         </w:rPr>
-        <w:t>The reason I add the stopping criteria is so we don’t get a graph like this:</w:t>
+        <w:t xml:space="preserve">The reason I add the stopping criteria </w:t>
+      </w:r>
+      <w:r>
+        <w:rPr>
+          <w:rFonts w:ascii="Arial" w:hAnsi="Arial" w:cs="Arial"/>
+          <w:bCs/>
+          <w:sz w:val="22"/>
+          <w:szCs w:val="22"/>
+        </w:rPr>
+        <w:t>is,</w:t>
+      </w:r>
+      <w:r>
+        <w:rPr>
+          <w:rFonts w:ascii="Arial" w:hAnsi="Arial" w:cs="Arial"/>
+          <w:bCs/>
+          <w:sz w:val="22"/>
+          <w:szCs w:val="22"/>
+        </w:rPr>
+        <w:t xml:space="preserve"> so we don’t get a graph like this:</w:t>
       </w:r>
     </w:p>
     <w:p>
@@ -3072,6 +3639,7 @@
         <w:rPr>
           <w:rFonts w:ascii="Arial" w:hAnsi="Arial" w:cs="Arial"/>
           <w:bCs/>
+          <w:noProof/>
           <w:sz w:val="22"/>
           <w:szCs w:val="22"/>
         </w:rPr>
@@ -3141,7 +3709,43 @@
           <w:sz w:val="22"/>
           <w:szCs w:val="22"/>
         </w:rPr>
-        <w:t xml:space="preserve"> graph shows that when we get to the end of training the line flattens out so doesn’t make too much progress anymore and this is the reason we add a stopping criteria so we don’t pass the local minimum and we are at the optimal place.</w:t>
+        <w:t xml:space="preserve"> graph shows that when we get to the end of training the line flattens out so doesn’t make too much progress anymore and this is the </w:t>
+      </w:r>
+      <w:r>
+        <w:rPr>
+          <w:rFonts w:ascii="Arial" w:hAnsi="Arial" w:cs="Arial"/>
+          <w:bCs/>
+          <w:sz w:val="22"/>
+          <w:szCs w:val="22"/>
+        </w:rPr>
+        <w:t>reason,</w:t>
+      </w:r>
+      <w:r>
+        <w:rPr>
+          <w:rFonts w:ascii="Arial" w:hAnsi="Arial" w:cs="Arial"/>
+          <w:bCs/>
+          <w:sz w:val="22"/>
+          <w:szCs w:val="22"/>
+        </w:rPr>
+        <w:t xml:space="preserve"> we add a </w:t>
+      </w:r>
+      <w:r>
+        <w:rPr>
+          <w:rFonts w:ascii="Arial" w:hAnsi="Arial" w:cs="Arial"/>
+          <w:bCs/>
+          <w:sz w:val="22"/>
+          <w:szCs w:val="22"/>
+        </w:rPr>
+        <w:t>stopping criterion,</w:t>
+      </w:r>
+      <w:r>
+        <w:rPr>
+          <w:rFonts w:ascii="Arial" w:hAnsi="Arial" w:cs="Arial"/>
+          <w:bCs/>
+          <w:sz w:val="22"/>
+          <w:szCs w:val="22"/>
+        </w:rPr>
+        <w:t xml:space="preserve"> so we don’t pass the local minimum and we are at the optimal place.</w:t>
       </w:r>
     </w:p>
     <w:p>
@@ -3228,6 +3832,7 @@
         <w:rPr>
           <w:rFonts w:ascii="Arial" w:hAnsi="Arial" w:cs="Arial"/>
           <w:bCs/>
+          <w:noProof/>
           <w:sz w:val="22"/>
           <w:szCs w:val="22"/>
         </w:rPr>
@@ -3293,7 +3898,36 @@
           <w:sz w:val="22"/>
           <w:szCs w:val="22"/>
         </w:rPr>
-        <w:t>Overall this shows that the stopping criteria I added is so we don’t waste more time training for a very small increase in accuracy in a row and we can then have faster running times due to this.</w:t>
+        <w:t>Overall,</w:t>
+      </w:r>
+      <w:r>
+        <w:rPr>
+          <w:rFonts w:ascii="Arial" w:hAnsi="Arial" w:cs="Arial"/>
+          <w:bCs/>
+          <w:sz w:val="22"/>
+          <w:szCs w:val="22"/>
+        </w:rPr>
+        <w:t xml:space="preserve"> this shows that the stopping criteria I added is so we don’t waste more time training for a very small increase in accuracy in a row and we can then have faster </w:t>
+      </w:r>
+      <w:proofErr w:type="gramStart"/>
+      <w:r>
+        <w:rPr>
+          <w:rFonts w:ascii="Arial" w:hAnsi="Arial" w:cs="Arial"/>
+          <w:bCs/>
+          <w:sz w:val="22"/>
+          <w:szCs w:val="22"/>
+        </w:rPr>
+        <w:t>running</w:t>
+      </w:r>
+      <w:proofErr w:type="gramEnd"/>
+      <w:r>
+        <w:rPr>
+          <w:rFonts w:ascii="Arial" w:hAnsi="Arial" w:cs="Arial"/>
+          <w:bCs/>
+          <w:sz w:val="22"/>
+          <w:szCs w:val="22"/>
+        </w:rPr>
+        <w:t xml:space="preserve"> times due to this.</w:t>
       </w:r>
     </w:p>
     <w:p>
@@ -3355,7 +3989,45 @@
           <w:sz w:val="22"/>
           <w:szCs w:val="22"/>
         </w:rPr>
-        <w:t>The parameters I had that could affect the outcome of the accuracy is the number of epochs and the learning rate and I will be discussing how both of these impact the model and the accuracy.</w:t>
+        <w:t xml:space="preserve">The parameters I had that could affect the outcome of the accuracy is the number of epochs and the learning rate and I will be discussing how </w:t>
+      </w:r>
+      <w:proofErr w:type="gramStart"/>
+      <w:r>
+        <w:rPr>
+          <w:rFonts w:ascii="Arial" w:hAnsi="Arial" w:cs="Arial"/>
+          <w:bCs/>
+          <w:sz w:val="22"/>
+          <w:szCs w:val="22"/>
+        </w:rPr>
+        <w:t xml:space="preserve">both of </w:t>
+      </w:r>
+      <w:r>
+        <w:rPr>
+          <w:rFonts w:ascii="Arial" w:hAnsi="Arial" w:cs="Arial"/>
+          <w:bCs/>
+          <w:sz w:val="22"/>
+          <w:szCs w:val="22"/>
+        </w:rPr>
+        <w:t>these</w:t>
+      </w:r>
+      <w:proofErr w:type="gramEnd"/>
+      <w:r>
+        <w:rPr>
+          <w:rFonts w:ascii="Arial" w:hAnsi="Arial" w:cs="Arial"/>
+          <w:bCs/>
+          <w:sz w:val="22"/>
+          <w:szCs w:val="22"/>
+        </w:rPr>
+        <w:t xml:space="preserve"> impacts</w:t>
+      </w:r>
+      <w:r>
+        <w:rPr>
+          <w:rFonts w:ascii="Arial" w:hAnsi="Arial" w:cs="Arial"/>
+          <w:bCs/>
+          <w:sz w:val="22"/>
+          <w:szCs w:val="22"/>
+        </w:rPr>
+        <w:t xml:space="preserve"> the model and the accuracy.</w:t>
       </w:r>
       <w:r>
         <w:rPr>
@@ -3467,16 +4139,25 @@
           <w:sz w:val="22"/>
           <w:szCs w:val="22"/>
         </w:rPr>
-        <w:t xml:space="preserve"> different</w:t>
-      </w:r>
-      <w:r>
-        <w:rPr>
-          <w:rFonts w:ascii="Arial" w:hAnsi="Arial" w:cs="Arial"/>
-          <w:bCs/>
-          <w:sz w:val="22"/>
-          <w:szCs w:val="22"/>
-        </w:rPr>
-        <w:t>, we will be running these for 100 epochs.</w:t>
+        <w:t xml:space="preserve"> </w:t>
+      </w:r>
+      <w:r>
+        <w:rPr>
+          <w:rFonts w:ascii="Arial" w:hAnsi="Arial" w:cs="Arial"/>
+          <w:bCs/>
+          <w:sz w:val="22"/>
+          <w:szCs w:val="22"/>
+        </w:rPr>
+        <w:t>different;</w:t>
+      </w:r>
+      <w:r>
+        <w:rPr>
+          <w:rFonts w:ascii="Arial" w:hAnsi="Arial" w:cs="Arial"/>
+          <w:bCs/>
+          <w:sz w:val="22"/>
+          <w:szCs w:val="22"/>
+        </w:rPr>
+        <w:t xml:space="preserve"> we will be running these for 100 epochs.</w:t>
       </w:r>
     </w:p>
     <w:p>
@@ -3521,6 +4202,7 @@
         <w:rPr>
           <w:rFonts w:ascii="Arial" w:hAnsi="Arial" w:cs="Arial"/>
           <w:bCs/>
+          <w:noProof/>
           <w:sz w:val="22"/>
           <w:szCs w:val="22"/>
         </w:rPr>
@@ -3620,26 +4302,86 @@
           <w:sz w:val="22"/>
           <w:szCs w:val="22"/>
         </w:rPr>
-        <w:t>To run this code I used:</w:t>
-      </w:r>
-    </w:p>
-    <w:p>
-      <w:pPr>
-        <w:rPr>
-          <w:rFonts w:ascii="Arial" w:hAnsi="Arial" w:cs="Arial"/>
-          <w:bCs/>
-          <w:sz w:val="22"/>
-          <w:szCs w:val="22"/>
-        </w:rPr>
-      </w:pPr>
-      <w:r>
-        <w:rPr>
-          <w:rFonts w:ascii="Arial" w:hAnsi="Arial" w:cs="Arial"/>
-          <w:bCs/>
-          <w:sz w:val="22"/>
-          <w:szCs w:val="22"/>
-        </w:rPr>
-        <w:t>model = neuralNetwork(X_train,Y_train, 10 ,0.</w:t>
+        <w:t xml:space="preserve">To run this </w:t>
+      </w:r>
+      <w:r>
+        <w:rPr>
+          <w:rFonts w:ascii="Arial" w:hAnsi="Arial" w:cs="Arial"/>
+          <w:bCs/>
+          <w:sz w:val="22"/>
+          <w:szCs w:val="22"/>
+        </w:rPr>
+        <w:t>code,</w:t>
+      </w:r>
+      <w:r>
+        <w:rPr>
+          <w:rFonts w:ascii="Arial" w:hAnsi="Arial" w:cs="Arial"/>
+          <w:bCs/>
+          <w:sz w:val="22"/>
+          <w:szCs w:val="22"/>
+        </w:rPr>
+        <w:t xml:space="preserve"> I used:</w:t>
+      </w:r>
+    </w:p>
+    <w:p>
+      <w:pPr>
+        <w:rPr>
+          <w:rFonts w:ascii="Arial" w:hAnsi="Arial" w:cs="Arial"/>
+          <w:bCs/>
+          <w:sz w:val="22"/>
+          <w:szCs w:val="22"/>
+        </w:rPr>
+      </w:pPr>
+      <w:r>
+        <w:rPr>
+          <w:rFonts w:ascii="Arial" w:hAnsi="Arial" w:cs="Arial"/>
+          <w:bCs/>
+          <w:sz w:val="22"/>
+          <w:szCs w:val="22"/>
+        </w:rPr>
+        <w:t xml:space="preserve">model = </w:t>
+      </w:r>
+      <w:proofErr w:type="spellStart"/>
+      <w:proofErr w:type="gramStart"/>
+      <w:r>
+        <w:rPr>
+          <w:rFonts w:ascii="Arial" w:hAnsi="Arial" w:cs="Arial"/>
+          <w:bCs/>
+          <w:sz w:val="22"/>
+          <w:szCs w:val="22"/>
+        </w:rPr>
+        <w:t>neuralNetwork</w:t>
+      </w:r>
+      <w:proofErr w:type="spellEnd"/>
+      <w:r>
+        <w:rPr>
+          <w:rFonts w:ascii="Arial" w:hAnsi="Arial" w:cs="Arial"/>
+          <w:bCs/>
+          <w:sz w:val="22"/>
+          <w:szCs w:val="22"/>
+        </w:rPr>
+        <w:t>(</w:t>
+      </w:r>
+      <w:proofErr w:type="spellStart"/>
+      <w:proofErr w:type="gramEnd"/>
+      <w:r>
+        <w:rPr>
+          <w:rFonts w:ascii="Arial" w:hAnsi="Arial" w:cs="Arial"/>
+          <w:bCs/>
+          <w:sz w:val="22"/>
+          <w:szCs w:val="22"/>
+        </w:rPr>
+        <w:t>X_train,Y_train</w:t>
+      </w:r>
+      <w:proofErr w:type="spellEnd"/>
+      <w:r>
+        <w:rPr>
+          <w:rFonts w:ascii="Arial" w:hAnsi="Arial" w:cs="Arial"/>
+          <w:bCs/>
+          <w:sz w:val="22"/>
+          <w:szCs w:val="22"/>
+        </w:rPr>
+        <w:t>, 10 ,0.</w:t>
       </w:r>
       <w:r>
         <w:rPr>
@@ -3669,14 +4411,47 @@
           <w:szCs w:val="22"/>
         </w:rPr>
       </w:pPr>
-      <w:r>
-        <w:rPr>
-          <w:rFonts w:ascii="Arial" w:hAnsi="Arial" w:cs="Arial"/>
-          <w:bCs/>
-          <w:sz w:val="22"/>
-          <w:szCs w:val="22"/>
-        </w:rPr>
-        <w:t>acc = model.SGDTrain(100)</w:t>
+      <w:proofErr w:type="spellStart"/>
+      <w:r>
+        <w:rPr>
+          <w:rFonts w:ascii="Arial" w:hAnsi="Arial" w:cs="Arial"/>
+          <w:bCs/>
+          <w:sz w:val="22"/>
+          <w:szCs w:val="22"/>
+        </w:rPr>
+        <w:t>acc</w:t>
+      </w:r>
+      <w:proofErr w:type="spellEnd"/>
+      <w:r>
+        <w:rPr>
+          <w:rFonts w:ascii="Arial" w:hAnsi="Arial" w:cs="Arial"/>
+          <w:bCs/>
+          <w:sz w:val="22"/>
+          <w:szCs w:val="22"/>
+        </w:rPr>
+        <w:t xml:space="preserve"> = </w:t>
+      </w:r>
+      <w:proofErr w:type="spellStart"/>
+      <w:proofErr w:type="gramStart"/>
+      <w:r>
+        <w:rPr>
+          <w:rFonts w:ascii="Arial" w:hAnsi="Arial" w:cs="Arial"/>
+          <w:bCs/>
+          <w:sz w:val="22"/>
+          <w:szCs w:val="22"/>
+        </w:rPr>
+        <w:t>model.SGDTrain</w:t>
+      </w:r>
+      <w:proofErr w:type="spellEnd"/>
+      <w:proofErr w:type="gramEnd"/>
+      <w:r>
+        <w:rPr>
+          <w:rFonts w:ascii="Arial" w:hAnsi="Arial" w:cs="Arial"/>
+          <w:bCs/>
+          <w:sz w:val="22"/>
+          <w:szCs w:val="22"/>
+        </w:rPr>
+        <w:t>(100)</w:t>
       </w:r>
     </w:p>
     <w:p>
@@ -3764,6 +4539,7 @@
         <w:rPr>
           <w:rFonts w:ascii="Arial" w:hAnsi="Arial" w:cs="Arial"/>
           <w:bCs/>
+          <w:noProof/>
           <w:sz w:val="22"/>
           <w:szCs w:val="22"/>
         </w:rPr>
@@ -3888,45 +4664,138 @@
           <w:sz w:val="22"/>
           <w:szCs w:val="22"/>
         </w:rPr>
-        <w:t>To run this code I used:</w:t>
-      </w:r>
-    </w:p>
-    <w:p>
-      <w:pPr>
-        <w:rPr>
-          <w:rFonts w:ascii="Arial" w:hAnsi="Arial" w:cs="Arial"/>
-          <w:bCs/>
-          <w:sz w:val="22"/>
-          <w:szCs w:val="22"/>
-        </w:rPr>
-      </w:pPr>
-      <w:r>
-        <w:rPr>
-          <w:rFonts w:ascii="Arial" w:hAnsi="Arial" w:cs="Arial"/>
-          <w:bCs/>
-          <w:sz w:val="22"/>
-          <w:szCs w:val="22"/>
-        </w:rPr>
-        <w:t>model = neuralNetwork(X_train,Y_train, 10 ,0.1)</w:t>
-      </w:r>
-    </w:p>
-    <w:p>
-      <w:pPr>
-        <w:rPr>
-          <w:rFonts w:ascii="Arial" w:hAnsi="Arial" w:cs="Arial"/>
-          <w:bCs/>
-          <w:sz w:val="22"/>
-          <w:szCs w:val="22"/>
-        </w:rPr>
-      </w:pPr>
-      <w:r>
-        <w:rPr>
-          <w:rFonts w:ascii="Arial" w:hAnsi="Arial" w:cs="Arial"/>
-          <w:bCs/>
-          <w:sz w:val="22"/>
-          <w:szCs w:val="22"/>
-        </w:rPr>
-        <w:t>acc = model.SGDTrain(100)</w:t>
+        <w:t xml:space="preserve">To run this </w:t>
+      </w:r>
+      <w:r>
+        <w:rPr>
+          <w:rFonts w:ascii="Arial" w:hAnsi="Arial" w:cs="Arial"/>
+          <w:bCs/>
+          <w:sz w:val="22"/>
+          <w:szCs w:val="22"/>
+        </w:rPr>
+        <w:t>code,</w:t>
+      </w:r>
+      <w:r>
+        <w:rPr>
+          <w:rFonts w:ascii="Arial" w:hAnsi="Arial" w:cs="Arial"/>
+          <w:bCs/>
+          <w:sz w:val="22"/>
+          <w:szCs w:val="22"/>
+        </w:rPr>
+        <w:t xml:space="preserve"> I used:</w:t>
+      </w:r>
+    </w:p>
+    <w:p>
+      <w:pPr>
+        <w:rPr>
+          <w:rFonts w:ascii="Arial" w:hAnsi="Arial" w:cs="Arial"/>
+          <w:bCs/>
+          <w:sz w:val="22"/>
+          <w:szCs w:val="22"/>
+        </w:rPr>
+      </w:pPr>
+      <w:r>
+        <w:rPr>
+          <w:rFonts w:ascii="Arial" w:hAnsi="Arial" w:cs="Arial"/>
+          <w:bCs/>
+          <w:sz w:val="22"/>
+          <w:szCs w:val="22"/>
+        </w:rPr>
+        <w:t xml:space="preserve">model = </w:t>
+      </w:r>
+      <w:proofErr w:type="spellStart"/>
+      <w:proofErr w:type="gramStart"/>
+      <w:r>
+        <w:rPr>
+          <w:rFonts w:ascii="Arial" w:hAnsi="Arial" w:cs="Arial"/>
+          <w:bCs/>
+          <w:sz w:val="22"/>
+          <w:szCs w:val="22"/>
+        </w:rPr>
+        <w:t>neuralNetwork</w:t>
+      </w:r>
+      <w:proofErr w:type="spellEnd"/>
+      <w:r>
+        <w:rPr>
+          <w:rFonts w:ascii="Arial" w:hAnsi="Arial" w:cs="Arial"/>
+          <w:bCs/>
+          <w:sz w:val="22"/>
+          <w:szCs w:val="22"/>
+        </w:rPr>
+        <w:t>(</w:t>
+      </w:r>
+      <w:proofErr w:type="spellStart"/>
+      <w:proofErr w:type="gramEnd"/>
+      <w:r>
+        <w:rPr>
+          <w:rFonts w:ascii="Arial" w:hAnsi="Arial" w:cs="Arial"/>
+          <w:bCs/>
+          <w:sz w:val="22"/>
+          <w:szCs w:val="22"/>
+        </w:rPr>
+        <w:t>X_train,Y_train</w:t>
+      </w:r>
+      <w:proofErr w:type="spellEnd"/>
+      <w:r>
+        <w:rPr>
+          <w:rFonts w:ascii="Arial" w:hAnsi="Arial" w:cs="Arial"/>
+          <w:bCs/>
+          <w:sz w:val="22"/>
+          <w:szCs w:val="22"/>
+        </w:rPr>
+        <w:t>, 10 ,0.1)</w:t>
+      </w:r>
+    </w:p>
+    <w:p>
+      <w:pPr>
+        <w:rPr>
+          <w:rFonts w:ascii="Arial" w:hAnsi="Arial" w:cs="Arial"/>
+          <w:bCs/>
+          <w:sz w:val="22"/>
+          <w:szCs w:val="22"/>
+        </w:rPr>
+      </w:pPr>
+      <w:proofErr w:type="spellStart"/>
+      <w:r>
+        <w:rPr>
+          <w:rFonts w:ascii="Arial" w:hAnsi="Arial" w:cs="Arial"/>
+          <w:bCs/>
+          <w:sz w:val="22"/>
+          <w:szCs w:val="22"/>
+        </w:rPr>
+        <w:t>acc</w:t>
+      </w:r>
+      <w:proofErr w:type="spellEnd"/>
+      <w:r>
+        <w:rPr>
+          <w:rFonts w:ascii="Arial" w:hAnsi="Arial" w:cs="Arial"/>
+          <w:bCs/>
+          <w:sz w:val="22"/>
+          <w:szCs w:val="22"/>
+        </w:rPr>
+        <w:t xml:space="preserve"> = </w:t>
+      </w:r>
+      <w:proofErr w:type="spellStart"/>
+      <w:proofErr w:type="gramStart"/>
+      <w:r>
+        <w:rPr>
+          <w:rFonts w:ascii="Arial" w:hAnsi="Arial" w:cs="Arial"/>
+          <w:bCs/>
+          <w:sz w:val="22"/>
+          <w:szCs w:val="22"/>
+        </w:rPr>
+        <w:t>model.SGDTrain</w:t>
+      </w:r>
+      <w:proofErr w:type="spellEnd"/>
+      <w:proofErr w:type="gramEnd"/>
+      <w:r>
+        <w:rPr>
+          <w:rFonts w:ascii="Arial" w:hAnsi="Arial" w:cs="Arial"/>
+          <w:bCs/>
+          <w:sz w:val="22"/>
+          <w:szCs w:val="22"/>
+        </w:rPr>
+        <w:t>(100)</w:t>
       </w:r>
     </w:p>
     <w:p>
@@ -4066,7 +4935,25 @@
           <w:sz w:val="22"/>
           <w:szCs w:val="22"/>
         </w:rPr>
-        <w:t xml:space="preserve"> be increasing too much at the end and that’s why I implemented a stopping criteria to prevent this.</w:t>
+        <w:t xml:space="preserve"> be increasing too much at the end and that’s why I implemented a </w:t>
+      </w:r>
+      <w:r>
+        <w:rPr>
+          <w:rFonts w:ascii="Arial" w:hAnsi="Arial" w:cs="Arial"/>
+          <w:bCs/>
+          <w:sz w:val="22"/>
+          <w:szCs w:val="22"/>
+        </w:rPr>
+        <w:t>stopping criterion</w:t>
+      </w:r>
+      <w:r>
+        <w:rPr>
+          <w:rFonts w:ascii="Arial" w:hAnsi="Arial" w:cs="Arial"/>
+          <w:bCs/>
+          <w:sz w:val="22"/>
+          <w:szCs w:val="22"/>
+        </w:rPr>
+        <w:t xml:space="preserve"> to prevent this.</w:t>
       </w:r>
     </w:p>
     <w:p>
@@ -4115,33 +5002,108 @@
         </w:rPr>
         <w:br/>
       </w:r>
-      <w:r>
-        <w:rPr>
-          <w:rFonts w:ascii="Arial" w:hAnsi="Arial" w:cs="Arial"/>
-          <w:bCs/>
-          <w:sz w:val="22"/>
-          <w:szCs w:val="22"/>
-        </w:rPr>
-        <w:t>acc = model.SGDTrain(100)</w:t>
-      </w:r>
-    </w:p>
-    <w:p>
-      <w:pPr>
-        <w:rPr>
-          <w:rFonts w:ascii="Arial" w:hAnsi="Arial" w:cs="Arial"/>
-          <w:bCs/>
-          <w:sz w:val="22"/>
-          <w:szCs w:val="22"/>
-        </w:rPr>
-      </w:pPr>
-      <w:r>
-        <w:rPr>
-          <w:rFonts w:ascii="Arial" w:hAnsi="Arial" w:cs="Arial"/>
-          <w:bCs/>
-          <w:sz w:val="22"/>
-          <w:szCs w:val="22"/>
-        </w:rPr>
-        <w:t>And acc = model.SGDTrain(5</w:t>
+      <w:proofErr w:type="spellStart"/>
+      <w:r>
+        <w:rPr>
+          <w:rFonts w:ascii="Arial" w:hAnsi="Arial" w:cs="Arial"/>
+          <w:bCs/>
+          <w:sz w:val="22"/>
+          <w:szCs w:val="22"/>
+        </w:rPr>
+        <w:t>acc</w:t>
+      </w:r>
+      <w:proofErr w:type="spellEnd"/>
+      <w:r>
+        <w:rPr>
+          <w:rFonts w:ascii="Arial" w:hAnsi="Arial" w:cs="Arial"/>
+          <w:bCs/>
+          <w:sz w:val="22"/>
+          <w:szCs w:val="22"/>
+        </w:rPr>
+        <w:t xml:space="preserve"> = </w:t>
+      </w:r>
+      <w:proofErr w:type="spellStart"/>
+      <w:proofErr w:type="gramStart"/>
+      <w:r>
+        <w:rPr>
+          <w:rFonts w:ascii="Arial" w:hAnsi="Arial" w:cs="Arial"/>
+          <w:bCs/>
+          <w:sz w:val="22"/>
+          <w:szCs w:val="22"/>
+        </w:rPr>
+        <w:t>model.SGDTrain</w:t>
+      </w:r>
+      <w:proofErr w:type="spellEnd"/>
+      <w:proofErr w:type="gramEnd"/>
+      <w:r>
+        <w:rPr>
+          <w:rFonts w:ascii="Arial" w:hAnsi="Arial" w:cs="Arial"/>
+          <w:bCs/>
+          <w:sz w:val="22"/>
+          <w:szCs w:val="22"/>
+        </w:rPr>
+        <w:t>(100)</w:t>
+      </w:r>
+    </w:p>
+    <w:p>
+      <w:pPr>
+        <w:rPr>
+          <w:rFonts w:ascii="Arial" w:hAnsi="Arial" w:cs="Arial"/>
+          <w:bCs/>
+          <w:sz w:val="22"/>
+          <w:szCs w:val="22"/>
+        </w:rPr>
+      </w:pPr>
+      <w:r>
+        <w:rPr>
+          <w:rFonts w:ascii="Arial" w:hAnsi="Arial" w:cs="Arial"/>
+          <w:bCs/>
+          <w:sz w:val="22"/>
+          <w:szCs w:val="22"/>
+        </w:rPr>
+        <w:t xml:space="preserve">And </w:t>
+      </w:r>
+      <w:proofErr w:type="spellStart"/>
+      <w:r>
+        <w:rPr>
+          <w:rFonts w:ascii="Arial" w:hAnsi="Arial" w:cs="Arial"/>
+          <w:bCs/>
+          <w:sz w:val="22"/>
+          <w:szCs w:val="22"/>
+        </w:rPr>
+        <w:t>acc</w:t>
+      </w:r>
+      <w:proofErr w:type="spellEnd"/>
+      <w:r>
+        <w:rPr>
+          <w:rFonts w:ascii="Arial" w:hAnsi="Arial" w:cs="Arial"/>
+          <w:bCs/>
+          <w:sz w:val="22"/>
+          <w:szCs w:val="22"/>
+        </w:rPr>
+        <w:t xml:space="preserve"> = </w:t>
+      </w:r>
+      <w:proofErr w:type="spellStart"/>
+      <w:proofErr w:type="gramStart"/>
+      <w:r>
+        <w:rPr>
+          <w:rFonts w:ascii="Arial" w:hAnsi="Arial" w:cs="Arial"/>
+          <w:bCs/>
+          <w:sz w:val="22"/>
+          <w:szCs w:val="22"/>
+        </w:rPr>
+        <w:t>model.SGDTrain</w:t>
+      </w:r>
+      <w:proofErr w:type="spellEnd"/>
+      <w:proofErr w:type="gramEnd"/>
+      <w:r>
+        <w:rPr>
+          <w:rFonts w:ascii="Arial" w:hAnsi="Arial" w:cs="Arial"/>
+          <w:bCs/>
+          <w:sz w:val="22"/>
+          <w:szCs w:val="22"/>
+        </w:rPr>
+        <w:t>(5</w:t>
       </w:r>
       <w:r>
         <w:rPr>
@@ -4207,7 +5169,27 @@
           <w:sz w:val="22"/>
           <w:szCs w:val="22"/>
         </w:rPr>
-        <w:t>. This shows that the accuracy is still really good even with the 100 epochs</w:t>
+        <w:t xml:space="preserve">. This shows that the accuracy is still </w:t>
+      </w:r>
+      <w:proofErr w:type="gramStart"/>
+      <w:r>
+        <w:rPr>
+          <w:rFonts w:ascii="Arial" w:hAnsi="Arial" w:cs="Arial"/>
+          <w:bCs/>
+          <w:sz w:val="22"/>
+          <w:szCs w:val="22"/>
+        </w:rPr>
+        <w:t>really good</w:t>
+      </w:r>
+      <w:proofErr w:type="gramEnd"/>
+      <w:r>
+        <w:rPr>
+          <w:rFonts w:ascii="Arial" w:hAnsi="Arial" w:cs="Arial"/>
+          <w:bCs/>
+          <w:sz w:val="22"/>
+          <w:szCs w:val="22"/>
+        </w:rPr>
+        <w:t xml:space="preserve"> even with the 100 epochs</w:t>
       </w:r>
       <w:r>
         <w:rPr>
@@ -4261,6 +5243,7 @@
         <w:rPr>
           <w:rFonts w:ascii="Arial" w:hAnsi="Arial" w:cs="Arial"/>
           <w:bCs/>
+          <w:noProof/>
           <w:sz w:val="22"/>
           <w:szCs w:val="22"/>
         </w:rPr>
@@ -4341,56 +5324,114 @@
           <w:sz w:val="22"/>
           <w:szCs w:val="22"/>
         </w:rPr>
-        <w:t>This graph shows that we get to an accuracy of over 70% and to be exact, from looking at the code, it was 74% which is better than the 100 epochs model by 14% more but as you can see it levelled out so wasn’t changing much and also it got 14% more for a cost of running for 5 times longer than 100 epochs so due to this it is not a good model.</w:t>
-      </w:r>
-    </w:p>
-    <w:p>
-      <w:pPr>
-        <w:rPr>
-          <w:rFonts w:ascii="Arial" w:hAnsi="Arial" w:cs="Arial"/>
-          <w:bCs/>
-          <w:sz w:val="22"/>
-          <w:szCs w:val="22"/>
-        </w:rPr>
-      </w:pPr>
-    </w:p>
-    <w:p>
-      <w:pPr>
-        <w:rPr>
-          <w:rFonts w:ascii="Arial" w:hAnsi="Arial" w:cs="Arial"/>
-          <w:bCs/>
-          <w:sz w:val="22"/>
-          <w:szCs w:val="22"/>
-        </w:rPr>
-      </w:pPr>
-    </w:p>
-    <w:p>
-      <w:pPr>
-        <w:rPr>
-          <w:rFonts w:ascii="Arial" w:hAnsi="Arial" w:cs="Arial"/>
-          <w:bCs/>
-          <w:sz w:val="22"/>
-          <w:szCs w:val="22"/>
-        </w:rPr>
-      </w:pPr>
-    </w:p>
-    <w:p>
-      <w:pPr>
-        <w:rPr>
-          <w:rFonts w:ascii="Arial" w:hAnsi="Arial" w:cs="Arial"/>
-          <w:bCs/>
-          <w:sz w:val="22"/>
-          <w:szCs w:val="22"/>
-        </w:rPr>
-      </w:pPr>
-      <w:r>
-        <w:rPr>
-          <w:rFonts w:ascii="Arial" w:hAnsi="Arial" w:cs="Arial"/>
-          <w:bCs/>
-          <w:sz w:val="22"/>
-          <w:szCs w:val="22"/>
-        </w:rPr>
-        <w:t>We managed to see that 100 epochs is better to run that 500 due to it taking less time to run for a more optimal result and that is one reason why I implemented a stopping criteria so we wouldn’t have to run into this problem if we ran very large models of high epochs.</w:t>
+        <w:t xml:space="preserve">This graph shows that we get to an accuracy of over 70% and to be </w:t>
+      </w:r>
+      <w:r>
+        <w:rPr>
+          <w:rFonts w:ascii="Arial" w:hAnsi="Arial" w:cs="Arial"/>
+          <w:bCs/>
+          <w:sz w:val="22"/>
+          <w:szCs w:val="22"/>
+        </w:rPr>
+        <w:t>exact</w:t>
+      </w:r>
+      <w:r>
+        <w:rPr>
+          <w:rFonts w:ascii="Arial" w:hAnsi="Arial" w:cs="Arial"/>
+          <w:bCs/>
+          <w:sz w:val="22"/>
+          <w:szCs w:val="22"/>
+        </w:rPr>
+        <w:t xml:space="preserve"> from looking at the code, it was 74% which is better than the 100 epochs model by 14% more but as you can see it levelled out so wasn’t changing much </w:t>
+      </w:r>
+      <w:proofErr w:type="gramStart"/>
+      <w:r>
+        <w:rPr>
+          <w:rFonts w:ascii="Arial" w:hAnsi="Arial" w:cs="Arial"/>
+          <w:bCs/>
+          <w:sz w:val="22"/>
+          <w:szCs w:val="22"/>
+        </w:rPr>
+        <w:t>and also</w:t>
+      </w:r>
+      <w:proofErr w:type="gramEnd"/>
+      <w:r>
+        <w:rPr>
+          <w:rFonts w:ascii="Arial" w:hAnsi="Arial" w:cs="Arial"/>
+          <w:bCs/>
+          <w:sz w:val="22"/>
+          <w:szCs w:val="22"/>
+        </w:rPr>
+        <w:t xml:space="preserve"> it got 14% more for a cost of running for 5 times longer than 100 epochs so due to this it is not a good model.</w:t>
+      </w:r>
+    </w:p>
+    <w:p>
+      <w:pPr>
+        <w:rPr>
+          <w:rFonts w:ascii="Arial" w:hAnsi="Arial" w:cs="Arial"/>
+          <w:bCs/>
+          <w:sz w:val="22"/>
+          <w:szCs w:val="22"/>
+        </w:rPr>
+      </w:pPr>
+    </w:p>
+    <w:p>
+      <w:pPr>
+        <w:rPr>
+          <w:rFonts w:ascii="Arial" w:hAnsi="Arial" w:cs="Arial"/>
+          <w:bCs/>
+          <w:sz w:val="22"/>
+          <w:szCs w:val="22"/>
+        </w:rPr>
+      </w:pPr>
+    </w:p>
+    <w:p>
+      <w:pPr>
+        <w:rPr>
+          <w:rFonts w:ascii="Arial" w:hAnsi="Arial" w:cs="Arial"/>
+          <w:bCs/>
+          <w:sz w:val="22"/>
+          <w:szCs w:val="22"/>
+        </w:rPr>
+      </w:pPr>
+    </w:p>
+    <w:p>
+      <w:pPr>
+        <w:rPr>
+          <w:rFonts w:ascii="Arial" w:hAnsi="Arial" w:cs="Arial"/>
+          <w:bCs/>
+          <w:sz w:val="22"/>
+          <w:szCs w:val="22"/>
+        </w:rPr>
+      </w:pPr>
+      <w:r>
+        <w:rPr>
+          <w:rFonts w:ascii="Arial" w:hAnsi="Arial" w:cs="Arial"/>
+          <w:bCs/>
+          <w:sz w:val="22"/>
+          <w:szCs w:val="22"/>
+        </w:rPr>
+        <w:t xml:space="preserve">We managed to see that 100 epochs </w:t>
+      </w:r>
+      <w:proofErr w:type="gramStart"/>
+      <w:r>
+        <w:rPr>
+          <w:rFonts w:ascii="Arial" w:hAnsi="Arial" w:cs="Arial"/>
+          <w:bCs/>
+          <w:sz w:val="22"/>
+          <w:szCs w:val="22"/>
+        </w:rPr>
+        <w:t>is</w:t>
+      </w:r>
+      <w:proofErr w:type="gramEnd"/>
+      <w:r>
+        <w:rPr>
+          <w:rFonts w:ascii="Arial" w:hAnsi="Arial" w:cs="Arial"/>
+          <w:bCs/>
+          <w:sz w:val="22"/>
+          <w:szCs w:val="22"/>
+        </w:rPr>
+        <w:t xml:space="preserve"> better to run that 500 due to it taking less time to run for a more optimal result and that is one reason why I implemented a stopping criteria so we wouldn’t have to run into this problem if we ran very large models of high epochs.</w:t>
       </w:r>
     </w:p>
     <w:p>
@@ -4467,7 +5508,16 @@
           <w:sz w:val="22"/>
           <w:szCs w:val="22"/>
         </w:rPr>
-        <w:t xml:space="preserve">Overall in this task I managed to </w:t>
+        <w:t>Overall,</w:t>
+      </w:r>
+      <w:r>
+        <w:rPr>
+          <w:rFonts w:ascii="Arial" w:hAnsi="Arial" w:cs="Arial"/>
+          <w:bCs/>
+          <w:sz w:val="22"/>
+          <w:szCs w:val="22"/>
+        </w:rPr>
+        <w:t xml:space="preserve"> in this task I managed to </w:t>
       </w:r>
       <w:r>
         <w:rPr>
@@ -4485,7 +5535,79 @@
           <w:sz w:val="22"/>
           <w:szCs w:val="22"/>
         </w:rPr>
-        <w:t xml:space="preserve"> I also managed to implement a softmax layer into my model, which is on page 2 with the function and when I implemented it in the forward pass. I also did make a fully parameterised model that we can change the learning rate, number of hidden layers and the number of epochs that are ran on the model so we can test numerous outcomes. Another thing I learnt was how to implement gradient descent on my model using the lectures and managed to do that as displayed on page 3 where I explained the code I made and what it does along with a stopping criteria to make it more efficient and try and get as close to the local minimum and not over fit the model. I did also managed to do backwards propagation on my model which can be found on page 1 and 2 where I explain the maths I did and the code I made for it, I learnt all of that from the lectures and this youtube video</w:t>
+        <w:t xml:space="preserve"> I also managed to implement a </w:t>
+      </w:r>
+      <w:r>
+        <w:rPr>
+          <w:rFonts w:ascii="Arial" w:hAnsi="Arial" w:cs="Arial"/>
+          <w:bCs/>
+          <w:sz w:val="22"/>
+          <w:szCs w:val="22"/>
+        </w:rPr>
+        <w:t>SoftMax</w:t>
+      </w:r>
+      <w:r>
+        <w:rPr>
+          <w:rFonts w:ascii="Arial" w:hAnsi="Arial" w:cs="Arial"/>
+          <w:bCs/>
+          <w:sz w:val="22"/>
+          <w:szCs w:val="22"/>
+        </w:rPr>
+        <w:t xml:space="preserve"> layer into my model, which is on page 2 with the function and when I implemented it in the forward pass. I also did make a fully parameterised model that we can change the learning rate, number of hidden layers and the number of epochs that are ran on the model so we can test numerous outcomes. Another thing I learnt was how to implement gradient descent on my model using the lectures and managed to do that as displayed on page 3 where I explained the code I made and what it does along with a </w:t>
+      </w:r>
+      <w:r>
+        <w:rPr>
+          <w:rFonts w:ascii="Arial" w:hAnsi="Arial" w:cs="Arial"/>
+          <w:bCs/>
+          <w:sz w:val="22"/>
+          <w:szCs w:val="22"/>
+        </w:rPr>
+        <w:t>stopping criterion</w:t>
+      </w:r>
+      <w:r>
+        <w:rPr>
+          <w:rFonts w:ascii="Arial" w:hAnsi="Arial" w:cs="Arial"/>
+          <w:bCs/>
+          <w:sz w:val="22"/>
+          <w:szCs w:val="22"/>
+        </w:rPr>
+        <w:t xml:space="preserve"> to make it more efficient and try and get as close to the local minimum and not over fit the model. I did also </w:t>
+      </w:r>
+      <w:r>
+        <w:rPr>
+          <w:rFonts w:ascii="Arial" w:hAnsi="Arial" w:cs="Arial"/>
+          <w:bCs/>
+          <w:sz w:val="22"/>
+          <w:szCs w:val="22"/>
+        </w:rPr>
+        <w:t>manage</w:t>
+      </w:r>
+      <w:r>
+        <w:rPr>
+          <w:rFonts w:ascii="Arial" w:hAnsi="Arial" w:cs="Arial"/>
+          <w:bCs/>
+          <w:sz w:val="22"/>
+          <w:szCs w:val="22"/>
+        </w:rPr>
+        <w:t xml:space="preserve"> to do backwards propagation on my model which can be found on page 1 and 2 where I explain the maths I did and the code I made for it, I learnt all of that from the lectures and this </w:t>
+      </w:r>
+      <w:r>
+        <w:rPr>
+          <w:rFonts w:ascii="Arial" w:hAnsi="Arial" w:cs="Arial"/>
+          <w:bCs/>
+          <w:sz w:val="22"/>
+          <w:szCs w:val="22"/>
+        </w:rPr>
+        <w:t>YouTube</w:t>
+      </w:r>
+      <w:r>
+        <w:rPr>
+          <w:rFonts w:ascii="Arial" w:hAnsi="Arial" w:cs="Arial"/>
+          <w:bCs/>
+          <w:sz w:val="22"/>
+          <w:szCs w:val="22"/>
+        </w:rPr>
+        <w:t xml:space="preserve"> video</w:t>
       </w:r>
       <w:r>
         <w:rPr>
@@ -4504,37 +5626,45 @@
           <w:sz w:val="22"/>
           <w:szCs w:val="22"/>
         </w:rPr>
-        <w:t>. And finally I managed to evaluate how different factors such as number of epochs and learning rate impact the accuracy of the model using graphs as evidence for it and compared and contrasted the results from that.</w:t>
-      </w:r>
-      <w:bookmarkStart w:id="0" w:name="_GoBack"/>
-      <w:bookmarkEnd w:id="0"/>
-    </w:p>
-    <w:p/>
-    <w:p/>
-    <w:p/>
-    <w:p/>
-    <w:p/>
-    <w:p/>
-    <w:p/>
-    <w:p/>
-    <w:p/>
-    <w:p/>
-    <w:p/>
-    <w:p/>
-    <w:p/>
-    <w:p/>
-    <w:p/>
-    <w:p/>
-    <w:p/>
-    <w:p/>
-    <w:p/>
-    <w:p/>
-    <w:p/>
-    <w:p/>
-    <w:p/>
-    <w:p/>
-    <w:p/>
-    <w:p/>
+        <w:t xml:space="preserve">. And </w:t>
+      </w:r>
+      <w:r>
+        <w:rPr>
+          <w:rFonts w:ascii="Arial" w:hAnsi="Arial" w:cs="Arial"/>
+          <w:bCs/>
+          <w:sz w:val="22"/>
+          <w:szCs w:val="22"/>
+        </w:rPr>
+        <w:t>finally,</w:t>
+      </w:r>
+      <w:r>
+        <w:rPr>
+          <w:rFonts w:ascii="Arial" w:hAnsi="Arial" w:cs="Arial"/>
+          <w:bCs/>
+          <w:sz w:val="22"/>
+          <w:szCs w:val="22"/>
+        </w:rPr>
+        <w:t xml:space="preserve"> I managed to evaluate how different factors such as number of epochs and learning rate impact the accuracy of the model using graphs as evidence for it and </w:t>
+      </w:r>
+      <w:r>
+        <w:rPr>
+          <w:rFonts w:ascii="Arial" w:hAnsi="Arial" w:cs="Arial"/>
+          <w:bCs/>
+          <w:sz w:val="22"/>
+          <w:szCs w:val="22"/>
+        </w:rPr>
+        <w:t>compared</w:t>
+      </w:r>
+      <w:r>
+        <w:rPr>
+          <w:rFonts w:ascii="Arial" w:hAnsi="Arial" w:cs="Arial"/>
+          <w:bCs/>
+          <w:sz w:val="22"/>
+          <w:szCs w:val="22"/>
+        </w:rPr>
+        <w:t xml:space="preserve"> the results from that.</w:t>
+      </w:r>
+    </w:p>
     <w:p/>
     <w:p/>
     <w:p/>
@@ -4669,6 +5799,112 @@
         </w:drawing>
       </w:r>
     </w:p>
+    <w:p/>
+    <w:p/>
+    <w:p/>
+    <w:p/>
+    <w:p>
+      <w:pPr>
+        <w:rPr>
+          <w:rFonts w:ascii="Arial" w:hAnsi="Arial" w:cs="Arial"/>
+          <w:sz w:val="22"/>
+          <w:szCs w:val="22"/>
+        </w:rPr>
+      </w:pPr>
+      <w:r>
+        <w:rPr>
+          <w:rFonts w:ascii="Arial" w:hAnsi="Arial" w:cs="Arial"/>
+          <w:sz w:val="22"/>
+          <w:szCs w:val="22"/>
+        </w:rPr>
+        <w:t>Citations:</w:t>
+      </w:r>
+    </w:p>
+    <w:p>
+      <w:pPr>
+        <w:rPr>
+          <w:rFonts w:ascii="Arial" w:hAnsi="Arial" w:cs="Arial"/>
+          <w:sz w:val="22"/>
+          <w:szCs w:val="22"/>
+        </w:rPr>
+      </w:pPr>
+    </w:p>
+    <w:p>
+      <w:pPr>
+        <w:rPr>
+          <w:rFonts w:ascii="Arial" w:hAnsi="Arial" w:cs="Arial"/>
+          <w:sz w:val="22"/>
+          <w:szCs w:val="22"/>
+        </w:rPr>
+      </w:pPr>
+      <w:r>
+        <w:rPr>
+          <w:rFonts w:ascii="Arial" w:hAnsi="Arial" w:cs="Arial"/>
+          <w:sz w:val="22"/>
+          <w:szCs w:val="22"/>
+        </w:rPr>
+        <w:t>I didn’t copy</w:t>
+      </w:r>
+      <w:r>
+        <w:rPr>
+          <w:rFonts w:ascii="Arial" w:hAnsi="Arial" w:cs="Arial"/>
+          <w:sz w:val="22"/>
+          <w:szCs w:val="22"/>
+        </w:rPr>
+        <w:t xml:space="preserve"> anything from this but used the article to enhance my understanding and it really helped me for this task:</w:t>
+      </w:r>
+    </w:p>
+    <w:p>
+      <w:r>
+        <w:rPr>
+          <w:rFonts w:ascii="Open Sans" w:hAnsi="Open Sans" w:cs="Open Sans"/>
+          <w:color w:val="000000"/>
+          <w:sz w:val="20"/>
+          <w:szCs w:val="20"/>
+          <w:shd w:val="clear" w:color="auto" w:fill="FFFFFF"/>
+        </w:rPr>
+        <w:t>Medium. 2021. </w:t>
+      </w:r>
+      <w:r>
+        <w:rPr>
+          <w:rFonts w:ascii="Open Sans" w:hAnsi="Open Sans" w:cs="Open Sans"/>
+          <w:i/>
+          <w:iCs/>
+          <w:color w:val="000000"/>
+          <w:sz w:val="20"/>
+          <w:szCs w:val="20"/>
+          <w:shd w:val="clear" w:color="auto" w:fill="FFFFFF"/>
+        </w:rPr>
+        <w:t>Let’s code a Neural Network in plain NumPy</w:t>
+      </w:r>
+      <w:r>
+        <w:rPr>
+          <w:rFonts w:ascii="Open Sans" w:hAnsi="Open Sans" w:cs="Open Sans"/>
+          <w:color w:val="000000"/>
+          <w:sz w:val="20"/>
+          <w:szCs w:val="20"/>
+          <w:shd w:val="clear" w:color="auto" w:fill="FFFFFF"/>
+        </w:rPr>
+        <w:t>. [online] Available at: &lt;https://towardsdatascience.com/lets-code-a-neural-network-in-plain-numpy-ae7e74410795&gt; [Accessed 19 December 2021].</w:t>
+      </w:r>
+    </w:p>
+    <w:p>
+      <w:pPr>
+        <w:rPr>
+          <w:rFonts w:ascii="Arial" w:hAnsi="Arial" w:cs="Arial"/>
+          <w:sz w:val="22"/>
+          <w:szCs w:val="22"/>
+        </w:rPr>
+      </w:pPr>
+      <w:r>
+        <w:rPr>
+          <w:rFonts w:ascii="Arial" w:hAnsi="Arial" w:cs="Arial"/>
+          <w:sz w:val="22"/>
+          <w:szCs w:val="22"/>
+        </w:rPr>
+        <w:t xml:space="preserve"> </w:t>
+      </w:r>
+    </w:p>
     <w:sectPr>
       <w:headerReference w:type="default" r:id="rId21"/>
       <w:pgSz w:w="11906" w:h="16838"/>
@@ -4681,7 +5917,7 @@
 </file>
 
 <file path=word/endnotes.xml><?xml version="1.0" encoding="utf-8"?>
-<w:endnotes xmlns:wpc="http://schemas.microsoft.com/office/word/2010/wordprocessingCanvas" xmlns:cx="http://schemas.microsoft.com/office/drawing/2014/chartex" xmlns:cx1="http://schemas.microsoft.com/office/drawing/2015/9/8/chartex" xmlns:mc="http://schemas.openxmlformats.org/markup-compatibility/2006" xmlns:o="urn:schemas-microsoft-com:office:office" xmlns:r="http://schemas.openxmlformats.org/officeDocument/2006/relationships" xmlns:m="http://schemas.openxmlformats.org/officeDocument/2006/math" xmlns:v="urn:schemas-microsoft-com:vml" xmlns:wp14="http://schemas.microsoft.com/office/word/2010/wordprocessingDrawing" xmlns:wp="http://schemas.openxmlformats.org/drawingml/2006/wordprocessingDrawing" xmlns:w10="urn:schemas-microsoft-com:office:word" xmlns:w="http://schemas.openxmlformats.org/wordprocessingml/2006/main" xmlns:w14="http://schemas.microsoft.com/office/word/2010/wordml" xmlns:w15="http://schemas.microsoft.com/office/word/2012/wordml" xmlns:w16se="http://schemas.microsoft.com/office/word/2015/wordml/symex" xmlns:wpg="http://schemas.microsoft.com/office/word/2010/wordprocessingGroup" xmlns:wpi="http://schemas.microsoft.com/office/word/2010/wordprocessingInk" xmlns:wne="http://schemas.microsoft.com/office/word/2006/wordml" xmlns:wps="http://schemas.microsoft.com/office/word/2010/wordprocessingShape" mc:Ignorable="w14 w15 w16se wp14">
+<w:endnotes xmlns:wpc="http://schemas.microsoft.com/office/word/2010/wordprocessingCanvas" xmlns:cx="http://schemas.microsoft.com/office/drawing/2014/chartex" xmlns:cx1="http://schemas.microsoft.com/office/drawing/2015/9/8/chartex" xmlns:cx2="http://schemas.microsoft.com/office/drawing/2015/10/21/chartex" xmlns:cx3="http://schemas.microsoft.com/office/drawing/2016/5/9/chartex" xmlns:cx4="http://schemas.microsoft.com/office/drawing/2016/5/10/chartex" xmlns:cx5="http://schemas.microsoft.com/office/drawing/2016/5/11/chartex" xmlns:cx6="http://schemas.microsoft.com/office/drawing/2016/5/12/chartex" xmlns:cx7="http://schemas.microsoft.com/office/drawing/2016/5/13/chartex" xmlns:cx8="http://schemas.microsoft.com/office/drawing/2016/5/14/chartex" xmlns:mc="http://schemas.openxmlformats.org/markup-compatibility/2006" xmlns:aink="http://schemas.microsoft.com/office/drawing/2016/ink" xmlns:am3d="http://schemas.microsoft.com/office/drawing/2017/model3d" xmlns:o="urn:schemas-microsoft-com:office:office" xmlns:r="http://schemas.openxmlformats.org/officeDocument/2006/relationships" xmlns:m="http://schemas.openxmlformats.org/officeDocument/2006/math" xmlns:v="urn:schemas-microsoft-com:vml" xmlns:wp14="http://schemas.microsoft.com/office/word/2010/wordprocessingDrawing" xmlns:wp="http://schemas.openxmlformats.org/drawingml/2006/wordprocessingDrawing" xmlns:w10="urn:schemas-microsoft-com:office:word" xmlns:w="http://schemas.openxmlformats.org/wordprocessingml/2006/main" xmlns:w14="http://schemas.microsoft.com/office/word/2010/wordml" xmlns:w15="http://schemas.microsoft.com/office/word/2012/wordml" xmlns:w16cex="http://schemas.microsoft.com/office/word/2018/wordml/cex" xmlns:w16cid="http://schemas.microsoft.com/office/word/2016/wordml/cid" xmlns:w16="http://schemas.microsoft.com/office/word/2018/wordml" xmlns:w16sdtdh="http://schemas.microsoft.com/office/word/2020/wordml/sdtdatahash" xmlns:w16se="http://schemas.microsoft.com/office/word/2015/wordml/symex" xmlns:wpg="http://schemas.microsoft.com/office/word/2010/wordprocessingGroup" xmlns:wpi="http://schemas.microsoft.com/office/word/2010/wordprocessingInk" xmlns:wne="http://schemas.microsoft.com/office/word/2006/wordml" xmlns:wps="http://schemas.microsoft.com/office/word/2010/wordprocessingShape" mc:Ignorable="w14 w15 w16se w16cid w16 w16cex w16sdtdh wp14">
   <w:endnote w:type="separator" w:id="-1">
     <w:p>
       <w:r>
@@ -4700,7 +5936,7 @@
 </file>
 
 <file path=word/footnotes.xml><?xml version="1.0" encoding="utf-8"?>
-<w:footnotes xmlns:wpc="http://schemas.microsoft.com/office/word/2010/wordprocessingCanvas" xmlns:cx="http://schemas.microsoft.com/office/drawing/2014/chartex" xmlns:cx1="http://schemas.microsoft.com/office/drawing/2015/9/8/chartex" xmlns:mc="http://schemas.openxmlformats.org/markup-compatibility/2006" xmlns:o="urn:schemas-microsoft-com:office:office" xmlns:r="http://schemas.openxmlformats.org/officeDocument/2006/relationships" xmlns:m="http://schemas.openxmlformats.org/officeDocument/2006/math" xmlns:v="urn:schemas-microsoft-com:vml" xmlns:wp14="http://schemas.microsoft.com/office/word/2010/wordprocessingDrawing" xmlns:wp="http://schemas.openxmlformats.org/drawingml/2006/wordprocessingDrawing" xmlns:w10="urn:schemas-microsoft-com:office:word" xmlns:w="http://schemas.openxmlformats.org/wordprocessingml/2006/main" xmlns:w14="http://schemas.microsoft.com/office/word/2010/wordml" xmlns:w15="http://schemas.microsoft.com/office/word/2012/wordml" xmlns:w16se="http://schemas.microsoft.com/office/word/2015/wordml/symex" xmlns:wpg="http://schemas.microsoft.com/office/word/2010/wordprocessingGroup" xmlns:wpi="http://schemas.microsoft.com/office/word/2010/wordprocessingInk" xmlns:wne="http://schemas.microsoft.com/office/word/2006/wordml" xmlns:wps="http://schemas.microsoft.com/office/word/2010/wordprocessingShape" mc:Ignorable="w14 w15 w16se wp14">
+<w:footnotes xmlns:wpc="http://schemas.microsoft.com/office/word/2010/wordprocessingCanvas" xmlns:cx="http://schemas.microsoft.com/office/drawing/2014/chartex" xmlns:cx1="http://schemas.microsoft.com/office/drawing/2015/9/8/chartex" xmlns:cx2="http://schemas.microsoft.com/office/drawing/2015/10/21/chartex" xmlns:cx3="http://schemas.microsoft.com/office/drawing/2016/5/9/chartex" xmlns:cx4="http://schemas.microsoft.com/office/drawing/2016/5/10/chartex" xmlns:cx5="http://schemas.microsoft.com/office/drawing/2016/5/11/chartex" xmlns:cx6="http://schemas.microsoft.com/office/drawing/2016/5/12/chartex" xmlns:cx7="http://schemas.microsoft.com/office/drawing/2016/5/13/chartex" xmlns:cx8="http://schemas.microsoft.com/office/drawing/2016/5/14/chartex" xmlns:mc="http://schemas.openxmlformats.org/markup-compatibility/2006" xmlns:aink="http://schemas.microsoft.com/office/drawing/2016/ink" xmlns:am3d="http://schemas.microsoft.com/office/drawing/2017/model3d" xmlns:o="urn:schemas-microsoft-com:office:office" xmlns:r="http://schemas.openxmlformats.org/officeDocument/2006/relationships" xmlns:m="http://schemas.openxmlformats.org/officeDocument/2006/math" xmlns:v="urn:schemas-microsoft-com:vml" xmlns:wp14="http://schemas.microsoft.com/office/word/2010/wordprocessingDrawing" xmlns:wp="http://schemas.openxmlformats.org/drawingml/2006/wordprocessingDrawing" xmlns:w10="urn:schemas-microsoft-com:office:word" xmlns:w="http://schemas.openxmlformats.org/wordprocessingml/2006/main" xmlns:w14="http://schemas.microsoft.com/office/word/2010/wordml" xmlns:w15="http://schemas.microsoft.com/office/word/2012/wordml" xmlns:w16cex="http://schemas.microsoft.com/office/word/2018/wordml/cex" xmlns:w16cid="http://schemas.microsoft.com/office/word/2016/wordml/cid" xmlns:w16="http://schemas.microsoft.com/office/word/2018/wordml" xmlns:w16sdtdh="http://schemas.microsoft.com/office/word/2020/wordml/sdtdatahash" xmlns:w16se="http://schemas.microsoft.com/office/word/2015/wordml/symex" xmlns:wpg="http://schemas.microsoft.com/office/word/2010/wordprocessingGroup" xmlns:wpi="http://schemas.microsoft.com/office/word/2010/wordprocessingInk" xmlns:wne="http://schemas.microsoft.com/office/word/2006/wordml" xmlns:wps="http://schemas.microsoft.com/office/word/2010/wordprocessingShape" mc:Ignorable="w14 w15 w16se w16cid w16 w16cex w16sdtdh wp14">
   <w:footnote w:type="separator" w:id="-1">
     <w:p>
       <w:r>
@@ -4762,7 +5998,7 @@
 </file>
 
 <file path=word/header1.xml><?xml version="1.0" encoding="utf-8"?>
-<w:hdr xmlns:wpc="http://schemas.microsoft.com/office/word/2010/wordprocessingCanvas" xmlns:cx="http://schemas.microsoft.com/office/drawing/2014/chartex" xmlns:cx1="http://schemas.microsoft.com/office/drawing/2015/9/8/chartex" xmlns:mc="http://schemas.openxmlformats.org/markup-compatibility/2006" xmlns:o="urn:schemas-microsoft-com:office:office" xmlns:r="http://schemas.openxmlformats.org/officeDocument/2006/relationships" xmlns:m="http://schemas.openxmlformats.org/officeDocument/2006/math" xmlns:v="urn:schemas-microsoft-com:vml" xmlns:wp14="http://schemas.microsoft.com/office/word/2010/wordprocessingDrawing" xmlns:wp="http://schemas.openxmlformats.org/drawingml/2006/wordprocessingDrawing" xmlns:w10="urn:schemas-microsoft-com:office:word" xmlns:w="http://schemas.openxmlformats.org/wordprocessingml/2006/main" xmlns:w14="http://schemas.microsoft.com/office/word/2010/wordml" xmlns:w15="http://schemas.microsoft.com/office/word/2012/wordml" xmlns:w16se="http://schemas.microsoft.com/office/word/2015/wordml/symex" xmlns:wpg="http://schemas.microsoft.com/office/word/2010/wordprocessingGroup" xmlns:wpi="http://schemas.microsoft.com/office/word/2010/wordprocessingInk" xmlns:wne="http://schemas.microsoft.com/office/word/2006/wordml" xmlns:wps="http://schemas.microsoft.com/office/word/2010/wordprocessingShape" mc:Ignorable="w14 w15 w16se wp14">
+<w:hdr xmlns:wpc="http://schemas.microsoft.com/office/word/2010/wordprocessingCanvas" xmlns:cx="http://schemas.microsoft.com/office/drawing/2014/chartex" xmlns:cx1="http://schemas.microsoft.com/office/drawing/2015/9/8/chartex" xmlns:cx2="http://schemas.microsoft.com/office/drawing/2015/10/21/chartex" xmlns:cx3="http://schemas.microsoft.com/office/drawing/2016/5/9/chartex" xmlns:cx4="http://schemas.microsoft.com/office/drawing/2016/5/10/chartex" xmlns:cx5="http://schemas.microsoft.com/office/drawing/2016/5/11/chartex" xmlns:cx6="http://schemas.microsoft.com/office/drawing/2016/5/12/chartex" xmlns:cx7="http://schemas.microsoft.com/office/drawing/2016/5/13/chartex" xmlns:cx8="http://schemas.microsoft.com/office/drawing/2016/5/14/chartex" xmlns:mc="http://schemas.openxmlformats.org/markup-compatibility/2006" xmlns:aink="http://schemas.microsoft.com/office/drawing/2016/ink" xmlns:am3d="http://schemas.microsoft.com/office/drawing/2017/model3d" xmlns:o="urn:schemas-microsoft-com:office:office" xmlns:r="http://schemas.openxmlformats.org/officeDocument/2006/relationships" xmlns:m="http://schemas.openxmlformats.org/officeDocument/2006/math" xmlns:v="urn:schemas-microsoft-com:vml" xmlns:wp14="http://schemas.microsoft.com/office/word/2010/wordprocessingDrawing" xmlns:wp="http://schemas.openxmlformats.org/drawingml/2006/wordprocessingDrawing" xmlns:w10="urn:schemas-microsoft-com:office:word" xmlns:w="http://schemas.openxmlformats.org/wordprocessingml/2006/main" xmlns:w14="http://schemas.microsoft.com/office/word/2010/wordml" xmlns:w15="http://schemas.microsoft.com/office/word/2012/wordml" xmlns:w16cex="http://schemas.microsoft.com/office/word/2018/wordml/cex" xmlns:w16cid="http://schemas.microsoft.com/office/word/2016/wordml/cid" xmlns:w16="http://schemas.microsoft.com/office/word/2018/wordml" xmlns:w16sdtdh="http://schemas.microsoft.com/office/word/2020/wordml/sdtdatahash" xmlns:w16se="http://schemas.microsoft.com/office/word/2015/wordml/symex" xmlns:wpg="http://schemas.microsoft.com/office/word/2010/wordprocessingGroup" xmlns:wpi="http://schemas.microsoft.com/office/word/2010/wordprocessingInk" xmlns:wne="http://schemas.microsoft.com/office/word/2006/wordml" xmlns:wps="http://schemas.microsoft.com/office/word/2010/wordprocessingShape" mc:Ignorable="w14 w15 w16se w16cid w16 w16cex w16sdtdh wp14">
   <w:p>
     <w:pPr>
       <w:pStyle w:val="Header"/>
@@ -4783,7 +6019,7 @@
 </file>
 
 <file path=word/styles.xml><?xml version="1.0" encoding="utf-8"?>
-<w:styles xmlns:mc="http://schemas.openxmlformats.org/markup-compatibility/2006" xmlns:r="http://schemas.openxmlformats.org/officeDocument/2006/relationships" xmlns:w="http://schemas.openxmlformats.org/wordprocessingml/2006/main" xmlns:w14="http://schemas.microsoft.com/office/word/2010/wordml" xmlns:w15="http://schemas.microsoft.com/office/word/2012/wordml" xmlns:w16se="http://schemas.microsoft.com/office/word/2015/wordml/symex" mc:Ignorable="w14 w15 w16se">
+<w:styles xmlns:mc="http://schemas.openxmlformats.org/markup-compatibility/2006" xmlns:r="http://schemas.openxmlformats.org/officeDocument/2006/relationships" xmlns:w="http://schemas.openxmlformats.org/wordprocessingml/2006/main" xmlns:w14="http://schemas.microsoft.com/office/word/2010/wordml" xmlns:w15="http://schemas.microsoft.com/office/word/2012/wordml" xmlns:w16cex="http://schemas.microsoft.com/office/word/2018/wordml/cex" xmlns:w16cid="http://schemas.microsoft.com/office/word/2016/wordml/cid" xmlns:w16="http://schemas.microsoft.com/office/word/2018/wordml" xmlns:w16sdtdh="http://schemas.microsoft.com/office/word/2020/wordml/sdtdatahash" xmlns:w16se="http://schemas.microsoft.com/office/word/2015/wordml/symex" mc:Ignorable="w14 w15 w16se w16cid w16 w16cex w16sdtdh">
   <w:docDefaults>
     <w:rPrDefault>
       <w:rPr>
@@ -4795,7 +6031,7 @@
     </w:rPrDefault>
     <w:pPrDefault/>
   </w:docDefaults>
-  <w:latentStyles w:defLockedState="0" w:defUIPriority="99" w:defSemiHidden="0" w:defUnhideWhenUsed="0" w:defQFormat="0" w:count="371">
+  <w:latentStyles w:defLockedState="0" w:defUIPriority="99" w:defSemiHidden="0" w:defUnhideWhenUsed="0" w:defQFormat="0" w:count="376">
     <w:lsdException w:name="Normal" w:uiPriority="0" w:qFormat="1"/>
     <w:lsdException w:name="heading 1" w:uiPriority="9" w:qFormat="1"/>
     <w:lsdException w:name="heading 2" w:semiHidden="1" w:uiPriority="9" w:unhideWhenUsed="1" w:qFormat="1"/>
@@ -4901,7 +6137,6 @@
     <w:lsdException w:name="HTML Sample" w:semiHidden="1" w:unhideWhenUsed="1"/>
     <w:lsdException w:name="HTML Typewriter" w:semiHidden="1" w:unhideWhenUsed="1"/>
     <w:lsdException w:name="HTML Variable" w:semiHidden="1" w:unhideWhenUsed="1"/>
-    <w:lsdException w:name="Normal Table" w:semiHidden="1" w:unhideWhenUsed="1"/>
     <w:lsdException w:name="annotation subject" w:semiHidden="1" w:unhideWhenUsed="1"/>
     <w:lsdException w:name="No List" w:semiHidden="1" w:unhideWhenUsed="1"/>
     <w:lsdException w:name="Outline List 1" w:semiHidden="1" w:unhideWhenUsed="1"/>
@@ -4944,11 +6179,8 @@
     <w:lsdException w:name="Table Contemporary" w:semiHidden="1" w:unhideWhenUsed="1"/>
     <w:lsdException w:name="Table Elegant" w:semiHidden="1" w:unhideWhenUsed="1"/>
     <w:lsdException w:name="Table Professional" w:semiHidden="1" w:unhideWhenUsed="1"/>
-    <w:lsdException w:name="Table Subtle 1" w:semiHidden="1" w:unhideWhenUsed="1"/>
     <w:lsdException w:name="Table Subtle 2" w:semiHidden="1" w:unhideWhenUsed="1"/>
     <w:lsdException w:name="Table Web 1" w:semiHidden="1" w:unhideWhenUsed="1"/>
-    <w:lsdException w:name="Table Web 2" w:semiHidden="1" w:unhideWhenUsed="1"/>
-    <w:lsdException w:name="Table Web 3" w:semiHidden="1" w:unhideWhenUsed="1"/>
     <w:lsdException w:name="Balloon Text" w:semiHidden="1" w:unhideWhenUsed="1"/>
     <w:lsdException w:name="Table Grid" w:uiPriority="39"/>
     <w:lsdException w:name="Table Theme" w:semiHidden="1" w:unhideWhenUsed="1"/>
@@ -5167,6 +6399,11 @@
     <w:lsdException w:name="List Table 5 Dark Accent 6" w:uiPriority="50"/>
     <w:lsdException w:name="List Table 6 Colorful Accent 6" w:uiPriority="51"/>
     <w:lsdException w:name="List Table 7 Colorful Accent 6" w:uiPriority="52"/>
+    <w:lsdException w:name="Mention" w:semiHidden="1" w:unhideWhenUsed="1"/>
+    <w:lsdException w:name="Smart Hyperlink" w:semiHidden="1" w:unhideWhenUsed="1"/>
+    <w:lsdException w:name="Hashtag" w:semiHidden="1" w:unhideWhenUsed="1"/>
+    <w:lsdException w:name="Unresolved Mention" w:semiHidden="1" w:unhideWhenUsed="1"/>
+    <w:lsdException w:name="Smart Link" w:semiHidden="1" w:unhideWhenUsed="1"/>
   </w:latentStyles>
   <w:style w:type="paragraph" w:default="1" w:styleId="Normal">
     <w:name w:val="Normal"/>
@@ -5265,8 +6502,8 @@
       <w:u w:val="single"/>
     </w:rPr>
   </w:style>
-  <w:style w:type="character" w:customStyle="1" w:styleId="UnresolvedMention">
-    <w:name w:val="Unresolved Mention"/>
+  <w:style w:type="character" w:customStyle="1" w:styleId="UnresolvedMention1">
+    <w:name w:val="Unresolved Mention1"/>
     <w:basedOn w:val="DefaultParagraphFont"/>
     <w:uiPriority w:val="99"/>
     <w:semiHidden/>

</xml_diff>